<commit_message>
parte teórica tcc 1
</commit_message>
<xml_diff>
--- a/documento/tcc-rascunho.docx
+++ b/documento/tcc-rascunho.docx
@@ -716,7 +716,7 @@
       <w:tblPr>
         <w:tblW w:w="6063" w:type="dxa"/>
         <w:jc w:val="left"/>
-        <w:tblInd w:w="-5" w:type="dxa"/>
+        <w:tblInd w:w="-10" w:type="dxa"/>
         <w:tblBorders>
           <w:top w:val="single" w:sz="4" w:space="0" w:color="00000A"/>
           <w:left w:val="single" w:sz="4" w:space="0" w:color="00000A"/>
@@ -725,7 +725,7 @@
         </w:tblBorders>
         <w:tblCellMar>
           <w:top w:w="0" w:type="dxa"/>
-          <w:left w:w="103" w:type="dxa"/>
+          <w:left w:w="98" w:type="dxa"/>
           <w:bottom w:w="0" w:type="dxa"/>
           <w:right w:w="108" w:type="dxa"/>
         </w:tblCellMar>
@@ -749,7 +749,7 @@
             </w:tcBorders>
             <w:shd w:fill="auto" w:val="clear"/>
             <w:tcMar>
-              <w:left w:w="103" w:type="dxa"/>
+              <w:left w:w="98" w:type="dxa"/>
             </w:tcMar>
           </w:tcPr>
           <w:p>
@@ -779,7 +779,7 @@
             </w:tcBorders>
             <w:shd w:fill="auto" w:val="clear"/>
             <w:tcMar>
-              <w:left w:w="103" w:type="dxa"/>
+              <w:left w:w="98" w:type="dxa"/>
             </w:tcMar>
           </w:tcPr>
           <w:p>
@@ -901,7 +901,7 @@
             </w:tcBorders>
             <w:shd w:fill="auto" w:val="clear"/>
             <w:tcMar>
-              <w:left w:w="103" w:type="dxa"/>
+              <w:left w:w="98" w:type="dxa"/>
             </w:tcMar>
           </w:tcPr>
           <w:p>
@@ -937,7 +937,7 @@
             </w:tcBorders>
             <w:shd w:fill="auto" w:val="clear"/>
             <w:tcMar>
-              <w:left w:w="103" w:type="dxa"/>
+              <w:left w:w="98" w:type="dxa"/>
             </w:tcMar>
           </w:tcPr>
           <w:p>
@@ -976,7 +976,7 @@
             </w:tcBorders>
             <w:shd w:fill="auto" w:val="clear"/>
             <w:tcMar>
-              <w:left w:w="103" w:type="dxa"/>
+              <w:left w:w="98" w:type="dxa"/>
             </w:tcMar>
           </w:tcPr>
           <w:p>
@@ -1010,7 +1010,7 @@
             </w:tcBorders>
             <w:shd w:fill="auto" w:val="clear"/>
             <w:tcMar>
-              <w:left w:w="103" w:type="dxa"/>
+              <w:left w:w="98" w:type="dxa"/>
             </w:tcMar>
           </w:tcPr>
           <w:p>
@@ -1049,7 +1049,7 @@
             </w:tcBorders>
             <w:shd w:fill="auto" w:val="clear"/>
             <w:tcMar>
-              <w:left w:w="103" w:type="dxa"/>
+              <w:left w:w="98" w:type="dxa"/>
             </w:tcMar>
           </w:tcPr>
           <w:p>
@@ -1077,15 +1077,6 @@
         <w:pStyle w:val="PargrafodaLista1"/>
         <w:ind w:hanging="0"/>
         <w:jc w:val="center"/>
-        <w:rPr/>
-      </w:pPr>
-      <w:r>
-        <w:rPr/>
-      </w:r>
-    </w:p>
-    <w:p>
-      <w:pPr>
-        <w:pStyle w:val="Normal"/>
         <w:rPr/>
       </w:pPr>
       <w:r>
@@ -2750,6 +2741,226 @@
     </w:p>
     <w:p>
       <w:pPr>
+        <w:pStyle w:val="Heading7"/>
+        <w:rPr/>
+      </w:pPr>
+      <w:r>
+        <w:rPr/>
+        <w:t>LISTA DE QUADROS</w:t>
+      </w:r>
+    </w:p>
+    <w:p>
+      <w:pPr>
+        <w:pStyle w:val="Normal"/>
+        <w:rPr/>
+      </w:pPr>
+      <w:r>
+        <w:rPr/>
+      </w:r>
+    </w:p>
+    <w:p>
+      <w:pPr>
+        <w:pStyle w:val="Tableoffigures"/>
+        <w:tabs>
+          <w:tab w:val="right" w:pos="6113" w:leader="dot"/>
+        </w:tabs>
+        <w:ind w:hanging="0"/>
+        <w:rPr>
+          <w:rFonts w:ascii="Calibri" w:hAnsi="Calibri" w:eastAsia="" w:asciiTheme="minorHAnsi" w:eastAsiaTheme="minorEastAsia" w:hAnsiTheme="minorHAnsi"/>
+          <w:sz w:val="22"/>
+        </w:rPr>
+      </w:pPr>
+      <w:r>
+        <w:fldChar w:fldCharType="begin"/>
+      </w:r>
+      <w:r>
+        <w:instrText> TOC \c "Quadro" </w:instrText>
+      </w:r>
+      <w:r>
+        <w:fldChar w:fldCharType="separate"/>
+      </w:r>
+      <w:hyperlink w:anchor="_Toc447824501">
+        <w:r>
+          <w:rPr>
+            <w:rStyle w:val="IndexLink"/>
+          </w:rPr>
+          <w:t>Quadro 1 - Formatação do texto</w:t>
+        </w:r>
+        <w:r>
+          <w:rPr>
+            <w:webHidden/>
+          </w:rPr>
+          <w:fldChar w:fldCharType="begin"/>
+        </w:r>
+        <w:r>
+          <w:rPr>
+            <w:webHidden/>
+          </w:rPr>
+          <w:instrText>PAGEREF _Toc447824501 \h</w:instrText>
+        </w:r>
+        <w:r>
+          <w:rPr>
+            <w:webHidden/>
+          </w:rPr>
+          <w:fldChar w:fldCharType="separate"/>
+        </w:r>
+        <w:r>
+          <w:rPr>
+            <w:rStyle w:val="IndexLink"/>
+            <w:vanish w:val="false"/>
+          </w:rPr>
+          <w:tab/>
+          <w:t>30</w:t>
+        </w:r>
+        <w:r>
+          <w:rPr>
+            <w:webHidden/>
+          </w:rPr>
+          <w:fldChar w:fldCharType="end"/>
+        </w:r>
+      </w:hyperlink>
+    </w:p>
+    <w:p>
+      <w:pPr>
+        <w:pStyle w:val="Normal"/>
+        <w:ind w:hanging="0"/>
+        <w:rPr/>
+      </w:pPr>
+      <w:r>
+        <w:rPr/>
+      </w:r>
+      <w:r>
+        <w:fldChar w:fldCharType="end"/>
+      </w:r>
+    </w:p>
+    <w:p>
+      <w:pPr>
+        <w:pStyle w:val="Heading7"/>
+        <w:rPr/>
+      </w:pPr>
+      <w:r>
+        <w:rPr/>
+        <w:t>LISTA DE TABELAS</w:t>
+      </w:r>
+    </w:p>
+    <w:p>
+      <w:pPr>
+        <w:pStyle w:val="Normal"/>
+        <w:ind w:hanging="0"/>
+        <w:rPr/>
+      </w:pPr>
+      <w:r>
+        <w:rPr/>
+      </w:r>
+    </w:p>
+    <w:p>
+      <w:pPr>
+        <w:pStyle w:val="Tableoffigures"/>
+        <w:tabs>
+          <w:tab w:val="right" w:pos="6113" w:leader="dot"/>
+        </w:tabs>
+        <w:ind w:hanging="0"/>
+        <w:rPr>
+          <w:rFonts w:ascii="Calibri" w:hAnsi="Calibri" w:eastAsia="" w:asciiTheme="minorHAnsi" w:eastAsiaTheme="minorEastAsia" w:hAnsiTheme="minorHAnsi"/>
+          <w:sz w:val="22"/>
+        </w:rPr>
+      </w:pPr>
+      <w:r>
+        <w:fldChar w:fldCharType="begin"/>
+      </w:r>
+      <w:r>
+        <w:instrText> TOC \c "Tabela" </w:instrText>
+      </w:r>
+      <w:r>
+        <w:fldChar w:fldCharType="separate"/>
+      </w:r>
+      <w:hyperlink w:anchor="_Toc449547065">
+        <w:r>
+          <w:rPr>
+            <w:rStyle w:val="IndexLink"/>
+          </w:rPr>
+          <w:t>Tabela 1 - Médias concentrações urbanas 2010-2011</w:t>
+        </w:r>
+        <w:r>
+          <w:rPr>
+            <w:webHidden/>
+          </w:rPr>
+          <w:fldChar w:fldCharType="begin"/>
+        </w:r>
+        <w:r>
+          <w:rPr>
+            <w:webHidden/>
+          </w:rPr>
+          <w:instrText>PAGEREF _Toc449547065 \h</w:instrText>
+        </w:r>
+        <w:r>
+          <w:rPr>
+            <w:webHidden/>
+          </w:rPr>
+          <w:fldChar w:fldCharType="separate"/>
+        </w:r>
+        <w:r>
+          <w:rPr>
+            <w:rStyle w:val="IndexLink"/>
+            <w:vanish w:val="false"/>
+          </w:rPr>
+          <w:tab/>
+          <w:t>31</w:t>
+        </w:r>
+        <w:r>
+          <w:rPr>
+            <w:webHidden/>
+          </w:rPr>
+          <w:fldChar w:fldCharType="end"/>
+        </w:r>
+      </w:hyperlink>
+    </w:p>
+    <w:p>
+      <w:pPr>
+        <w:pStyle w:val="Normal"/>
+        <w:ind w:hanging="0"/>
+        <w:rPr/>
+      </w:pPr>
+      <w:r>
+        <w:rPr/>
+      </w:r>
+      <w:r>
+        <w:fldChar w:fldCharType="end"/>
+      </w:r>
+    </w:p>
+    <w:p>
+      <w:pPr>
+        <w:pStyle w:val="Heading7"/>
+        <w:rPr/>
+      </w:pPr>
+      <w:r>
+        <w:rPr/>
+        <w:t>LISTA DE ABREVIATURAS E SIGLAS</w:t>
+      </w:r>
+    </w:p>
+    <w:p>
+      <w:pPr>
+        <w:pStyle w:val="Normal"/>
+        <w:ind w:hanging="0"/>
+        <w:rPr/>
+      </w:pPr>
+      <w:r>
+        <w:rPr/>
+      </w:r>
+    </w:p>
+    <w:p>
+      <w:pPr>
+        <w:pStyle w:val="Normal"/>
+        <w:ind w:hanging="0"/>
+        <w:rPr/>
+      </w:pPr>
+      <w:r>
+        <w:rPr/>
+        <w:t>ABNT – Associação Brasileira de Normas Técnicas</w:t>
+      </w:r>
+    </w:p>
+    <w:p>
+      <w:pPr>
         <w:sectPr>
           <w:headerReference w:type="even" r:id="rId18"/>
           <w:headerReference w:type="default" r:id="rId19"/>
@@ -2767,258 +2978,7 @@
       </w:pPr>
       <w:r>
         <w:rPr/>
-      </w:r>
-    </w:p>
-    <w:p>
-      <w:pPr>
-        <w:pStyle w:val="Heading7"/>
-        <w:rPr/>
-      </w:pPr>
-      <w:r>
-        <w:rPr/>
-        <w:t>LISTA DE QUADROS</w:t>
-      </w:r>
-    </w:p>
-    <w:p>
-      <w:pPr>
-        <w:pStyle w:val="Normal"/>
-        <w:rPr/>
-      </w:pPr>
-      <w:r>
-        <w:rPr/>
-      </w:r>
-    </w:p>
-    <w:p>
-      <w:pPr>
-        <w:pStyle w:val="Tableoffigures"/>
-        <w:tabs>
-          <w:tab w:val="right" w:pos="6113" w:leader="dot"/>
-        </w:tabs>
-        <w:ind w:hanging="0"/>
-        <w:rPr>
-          <w:rFonts w:ascii="Calibri" w:hAnsi="Calibri" w:eastAsia="" w:asciiTheme="minorHAnsi" w:eastAsiaTheme="minorEastAsia" w:hAnsiTheme="minorHAnsi"/>
-          <w:sz w:val="22"/>
-        </w:rPr>
-      </w:pPr>
-      <w:r>
-        <w:fldChar w:fldCharType="begin"/>
-      </w:r>
-      <w:r>
-        <w:instrText> TOC \c "Quadro" </w:instrText>
-      </w:r>
-      <w:r>
-        <w:fldChar w:fldCharType="separate"/>
-      </w:r>
-      <w:hyperlink w:anchor="_Toc447824501">
-        <w:r>
-          <w:rPr>
-            <w:rStyle w:val="IndexLink"/>
-          </w:rPr>
-          <w:t>Quadro 1 - Formatação do texto</w:t>
-        </w:r>
-        <w:r>
-          <w:rPr>
-            <w:webHidden/>
-          </w:rPr>
-          <w:fldChar w:fldCharType="begin"/>
-        </w:r>
-        <w:r>
-          <w:rPr>
-            <w:webHidden/>
-          </w:rPr>
-          <w:instrText>PAGEREF _Toc447824501 \h</w:instrText>
-        </w:r>
-        <w:r>
-          <w:rPr>
-            <w:webHidden/>
-          </w:rPr>
-          <w:fldChar w:fldCharType="separate"/>
-        </w:r>
-        <w:r>
-          <w:rPr>
-            <w:rStyle w:val="IndexLink"/>
-            <w:vanish w:val="false"/>
-          </w:rPr>
-          <w:tab/>
-          <w:t>30</w:t>
-        </w:r>
-        <w:r>
-          <w:rPr>
-            <w:webHidden/>
-          </w:rPr>
-          <w:fldChar w:fldCharType="end"/>
-        </w:r>
-      </w:hyperlink>
-    </w:p>
-    <w:p>
-      <w:pPr>
-        <w:pStyle w:val="Normal"/>
-        <w:ind w:hanging="0"/>
-        <w:rPr/>
-      </w:pPr>
-      <w:r>
-        <w:rPr/>
-      </w:r>
-      <w:r>
-        <w:fldChar w:fldCharType="end"/>
-      </w:r>
-    </w:p>
-    <w:p>
-      <w:pPr>
-        <w:pStyle w:val="Heading7"/>
-        <w:rPr/>
-      </w:pPr>
-      <w:r>
-        <w:rPr/>
-        <w:t>LISTA DE TABELAS</w:t>
-      </w:r>
-    </w:p>
-    <w:p>
-      <w:pPr>
-        <w:pStyle w:val="Normal"/>
-        <w:ind w:hanging="0"/>
-        <w:rPr/>
-      </w:pPr>
-      <w:r>
-        <w:rPr/>
-      </w:r>
-    </w:p>
-    <w:p>
-      <w:pPr>
-        <w:pStyle w:val="Tableoffigures"/>
-        <w:tabs>
-          <w:tab w:val="right" w:pos="6113" w:leader="dot"/>
-        </w:tabs>
-        <w:ind w:hanging="0"/>
-        <w:rPr>
-          <w:rFonts w:ascii="Calibri" w:hAnsi="Calibri" w:eastAsia="" w:asciiTheme="minorHAnsi" w:eastAsiaTheme="minorEastAsia" w:hAnsiTheme="minorHAnsi"/>
-          <w:sz w:val="22"/>
-        </w:rPr>
-      </w:pPr>
-      <w:r>
-        <w:fldChar w:fldCharType="begin"/>
-      </w:r>
-      <w:r>
-        <w:instrText> TOC \c "Tabela" </w:instrText>
-      </w:r>
-      <w:r>
-        <w:fldChar w:fldCharType="separate"/>
-      </w:r>
-      <w:hyperlink w:anchor="_Toc449547065">
-        <w:r>
-          <w:rPr>
-            <w:rStyle w:val="IndexLink"/>
-          </w:rPr>
-          <w:t>Tabela 1 - Médias concentrações urbanas 2010-2011</w:t>
-        </w:r>
-        <w:r>
-          <w:rPr>
-            <w:webHidden/>
-          </w:rPr>
-          <w:fldChar w:fldCharType="begin"/>
-        </w:r>
-        <w:r>
-          <w:rPr>
-            <w:webHidden/>
-          </w:rPr>
-          <w:instrText>PAGEREF _Toc449547065 \h</w:instrText>
-        </w:r>
-        <w:r>
-          <w:rPr>
-            <w:webHidden/>
-          </w:rPr>
-          <w:fldChar w:fldCharType="separate"/>
-        </w:r>
-        <w:r>
-          <w:rPr>
-            <w:rStyle w:val="IndexLink"/>
-            <w:vanish w:val="false"/>
-          </w:rPr>
-          <w:tab/>
-          <w:t>31</w:t>
-        </w:r>
-        <w:r>
-          <w:rPr>
-            <w:webHidden/>
-          </w:rPr>
-          <w:fldChar w:fldCharType="end"/>
-        </w:r>
-      </w:hyperlink>
-    </w:p>
-    <w:p>
-      <w:pPr>
-        <w:pStyle w:val="Normal"/>
-        <w:ind w:hanging="0"/>
-        <w:rPr/>
-      </w:pPr>
-      <w:r>
-        <w:rPr/>
-      </w:r>
-      <w:r>
-        <w:fldChar w:fldCharType="end"/>
-      </w:r>
-    </w:p>
-    <w:p>
-      <w:pPr>
-        <w:pStyle w:val="Heading7"/>
-        <w:rPr/>
-      </w:pPr>
-      <w:r>
-        <w:rPr/>
-        <w:t>LISTA DE ABREVIATURAS E SIGLAS</w:t>
-      </w:r>
-    </w:p>
-    <w:p>
-      <w:pPr>
-        <w:pStyle w:val="Normal"/>
-        <w:ind w:hanging="0"/>
-        <w:rPr/>
-      </w:pPr>
-      <w:r>
-        <w:rPr/>
-      </w:r>
-    </w:p>
-    <w:p>
-      <w:pPr>
-        <w:pStyle w:val="Normal"/>
-        <w:ind w:hanging="0"/>
-        <w:rPr/>
-      </w:pPr>
-      <w:r>
-        <w:rPr/>
-        <w:t>ABNT – Associação Brasileira de Normas Técnicas</w:t>
-      </w:r>
-    </w:p>
-    <w:p>
-      <w:pPr>
-        <w:pStyle w:val="Normal"/>
-        <w:ind w:hanging="0"/>
-        <w:rPr/>
-      </w:pPr>
-      <w:r>
-        <w:rPr/>
         <w:t>IBGE – Instituto Brasileiro de Geografia e Estatística</w:t>
-      </w:r>
-    </w:p>
-    <w:p>
-      <w:pPr>
-        <w:sectPr>
-          <w:headerReference w:type="even" r:id="rId20"/>
-          <w:headerReference w:type="default" r:id="rId21"/>
-          <w:type w:val="oddPage"/>
-          <w:pgSz w:w="8391" w:h="11906"/>
-          <w:pgMar w:left="1418" w:right="851" w:header="397" w:top="680" w:footer="0" w:bottom="851" w:gutter="0"/>
-          <w:pgNumType w:fmt="decimal"/>
-          <w:formProt w:val="false"/>
-          <w:textDirection w:val="lrTb"/>
-          <w:docGrid w:type="default" w:linePitch="360" w:charSpace="0"/>
-        </w:sectPr>
-        <w:pStyle w:val="Normal"/>
-        <w:ind w:hanging="0"/>
-        <w:rPr/>
-      </w:pPr>
-      <w:r>
-        <w:rPr/>
       </w:r>
     </w:p>
     <w:p>
@@ -3074,7 +3034,7 @@
                     </pic:cNvPicPr>
                   </pic:nvPicPr>
                   <pic:blipFill>
-                    <a:blip r:embed="rId22"/>
+                    <a:blip r:embed="rId20"/>
                     <a:stretch>
                       <a:fillRect/>
                     </a:stretch>
@@ -3160,7 +3120,7 @@
                     </pic:cNvPicPr>
                   </pic:nvPicPr>
                   <pic:blipFill>
-                    <a:blip r:embed="rId23"/>
+                    <a:blip r:embed="rId21"/>
                     <a:stretch>
                       <a:fillRect/>
                     </a:stretch>
@@ -3209,8 +3169,8 @@
     <w:p>
       <w:pPr>
         <w:sectPr>
-          <w:headerReference w:type="even" r:id="rId24"/>
-          <w:headerReference w:type="default" r:id="rId25"/>
+          <w:headerReference w:type="even" r:id="rId22"/>
+          <w:headerReference w:type="default" r:id="rId23"/>
           <w:type w:val="oddPage"/>
           <w:pgSz w:w="8391" w:h="11906"/>
           <w:pgMar w:left="1418" w:right="851" w:header="397" w:top="680" w:footer="0" w:bottom="851" w:gutter="0"/>
@@ -4333,7 +4293,7 @@
       </w:r>
       <w:r>
         <w:rPr/>
-        <w:t xml:space="preserve"> devem superar uma preocupante estatística. </w:t>
+        <w:t xml:space="preserve"> devem superar uma preocupante estatística.</w:t>
       </w:r>
       <w:r>
         <w:rPr>
@@ -4345,11 +4305,102 @@
           <w:spacing w:val="0"/>
           <w:sz w:val="21"/>
         </w:rPr>
-        <w:t>(KAUR ,SENGUPTA, 2011)</w:t>
-      </w:r>
-      <w:r>
-        <w:rPr/>
-        <w:t xml:space="preserve"> --Aproximadamente 70%.</w:t>
+        <w:t xml:space="preserve"> </w:t>
+      </w:r>
+      <w:r>
+        <w:rPr/>
+        <w:t xml:space="preserve">Aproximadamente 70% </w:t>
+      </w:r>
+      <w:r>
+        <w:rPr/>
+        <w:t xml:space="preserve">dos produtos de </w:t>
+      </w:r>
+      <w:r>
+        <w:rPr>
+          <w:i/>
+          <w:iCs/>
+        </w:rPr>
+        <w:t>software</w:t>
+      </w:r>
+      <w:r>
+        <w:rPr/>
+        <w:t xml:space="preserve"> falharão, e um dos pontos críticos, responsável por 60% - 80% das falhas em projetos, é uma pobre engenharia da requisitos </w:t>
+      </w:r>
+      <w:r>
+        <w:rPr>
+          <w:b w:val="false"/>
+          <w:i w:val="false"/>
+          <w:caps w:val="false"/>
+          <w:smallCaps w:val="false"/>
+          <w:color w:val="222222"/>
+          <w:spacing w:val="0"/>
+          <w:sz w:val="21"/>
+        </w:rPr>
+        <w:t>(KAUR, SENGUPTA, 2011).</w:t>
+      </w:r>
+      <w:r>
+        <w:rPr/>
+        <w:t xml:space="preserve"> – a prática de coleta de requisitos de um sistema a partir de usuários, clientes e outros </w:t>
+      </w:r>
+      <w:r>
+        <w:rPr>
+          <w:i/>
+          <w:iCs/>
+        </w:rPr>
+        <w:t>stakeholders</w:t>
+      </w:r>
+      <w:r>
+        <w:rPr/>
+        <w:t xml:space="preserve"> (CHEMUTURI, 2012). Nesse contexto, uma eficiente coleta de requisitos é necessária para minimizar esses problemas que tem consequências drásticas no desenvolvimento de </w:t>
+      </w:r>
+      <w:r>
+        <w:rPr>
+          <w:i/>
+          <w:iCs/>
+        </w:rPr>
+        <w:t>software</w:t>
+      </w:r>
+      <w:r>
+        <w:rPr/>
+        <w:t>.</w:t>
+      </w:r>
+    </w:p>
+    <w:p>
+      <w:pPr>
+        <w:pStyle w:val="Normal"/>
+        <w:rPr/>
+      </w:pPr>
+      <w:r>
+        <w:rPr/>
+        <w:t>Um caso de uso representa todos os modos de se usar um sistema para atingir os objetivos específicos de um usuário específico (JACOBSON, 2011). O conjunto de todos os casos de uso fornece todas as maneiras úteis de se usar o sistema e ilustra o valor que esse sistema fornecerá. Uma modernização dessa abordagem, chamada de caso de uso 2.0 é uma prática escalável, ágil que usa casos de uso para capturar um conjunto de requisitos e guiar o desenvolvimento incremental do sistema (JACOBSON, 2011).</w:t>
+      </w:r>
+    </w:p>
+    <w:p>
+      <w:pPr>
+        <w:pStyle w:val="Normal"/>
+        <w:rPr/>
+      </w:pPr>
+      <w:r>
+        <w:rPr/>
+      </w:r>
+    </w:p>
+    <w:p>
+      <w:pPr>
+        <w:pStyle w:val="Normal"/>
+        <w:rPr/>
+      </w:pPr>
+      <w:r>
+        <w:rPr/>
+      </w:r>
+    </w:p>
+    <w:p>
+      <w:pPr>
+        <w:pStyle w:val="Normal"/>
+        <w:rPr/>
+      </w:pPr>
+      <w:r>
+        <w:rPr/>
+        <w:t>equipe de projetos, fornecedores, clientes e outras partes interessadas</w:t>
       </w:r>
     </w:p>
     <w:p>
@@ -4903,13 +4954,15 @@
     <w:p>
       <w:pPr>
         <w:sectPr>
-          <w:headerReference w:type="even" r:id="rId26"/>
-          <w:headerReference w:type="default" r:id="rId27"/>
-          <w:type w:val="oddPage"/>
+          <w:headerReference w:type="even" r:id="rId24"/>
+          <w:headerReference w:type="default" r:id="rId25"/>
+          <w:headerReference w:type="first" r:id="rId26"/>
+          <w:type w:val="nextPage"/>
           <w:pgSz w:w="8391" w:h="11906"/>
           <w:pgMar w:left="1418" w:right="851" w:header="397" w:top="680" w:footer="0" w:bottom="851" w:gutter="0"/>
           <w:pgNumType w:fmt="decimal"/>
           <w:formProt w:val="false"/>
+          <w:titlePg/>
           <w:textDirection w:val="lrTb"/>
           <w:docGrid w:type="default" w:linePitch="360" w:charSpace="0"/>
         </w:sectPr>
@@ -5051,10 +5104,10 @@
       <w:r>
         <w:rPr/>
         <w:object>
-          <v:shape id="ole_rId28" style="width:247.7pt;height:186.05pt" o:ole="">
-            <v:imagedata r:id="rId29" o:title=""/>
+          <v:shape id="ole_rId27" style="width:247.7pt;height:186.05pt" o:ole="">
+            <v:imagedata r:id="rId28" o:title=""/>
           </v:shape>
-          <o:OLEObject Type="Embed" ProgID="PowerPoint.Slide.12" ShapeID="ole_rId28" DrawAspect="Content" ObjectID="_346333800" r:id="rId28"/>
+          <o:OLEObject Type="Embed" ProgID="PowerPoint.Slide.12" ShapeID="ole_rId27" DrawAspect="Content" ObjectID="_1727018184" r:id="rId27"/>
         </w:object>
       </w:r>
     </w:p>
@@ -5145,8 +5198,8 @@
     <w:p>
       <w:pPr>
         <w:sectPr>
-          <w:headerReference w:type="even" r:id="rId30"/>
-          <w:headerReference w:type="default" r:id="rId31"/>
+          <w:headerReference w:type="even" r:id="rId29"/>
+          <w:headerReference w:type="default" r:id="rId30"/>
           <w:type w:val="oddPage"/>
           <w:pgSz w:w="8391" w:h="11906"/>
           <w:pgMar w:left="1418" w:right="851" w:header="397" w:top="881" w:footer="0" w:bottom="851" w:gutter="0"/>
@@ -5205,8 +5258,8 @@
         <w:spacing w:before="120" w:after="0"/>
         <w:rPr/>
       </w:pPr>
-      <w:bookmarkStart w:id="10" w:name="_Toc447824110"/>
-      <w:bookmarkStart w:id="11" w:name="_Toc447824501"/>
+      <w:bookmarkStart w:id="10" w:name="_Toc447824501"/>
+      <w:bookmarkStart w:id="11" w:name="_Toc447824110"/>
       <w:r>
         <w:rPr>
           <w:sz w:val="19"/>
@@ -5255,10 +5308,10 @@
         <w:tblStyle w:val="Tabelacomgrade"/>
         <w:tblW w:w="6480" w:type="dxa"/>
         <w:jc w:val="left"/>
-        <w:tblInd w:w="103" w:type="dxa"/>
+        <w:tblInd w:w="98" w:type="dxa"/>
         <w:tblCellMar>
           <w:top w:w="0" w:type="dxa"/>
-          <w:left w:w="103" w:type="dxa"/>
+          <w:left w:w="98" w:type="dxa"/>
           <w:bottom w:w="0" w:type="dxa"/>
           <w:right w:w="108" w:type="dxa"/>
         </w:tblCellMar>
@@ -5276,7 +5329,7 @@
             <w:tcBorders/>
             <w:shd w:fill="auto" w:val="clear"/>
             <w:tcMar>
-              <w:left w:w="103" w:type="dxa"/>
+              <w:left w:w="98" w:type="dxa"/>
             </w:tcMar>
             <w:vAlign w:val="center"/>
           </w:tcPr>
@@ -5307,7 +5360,7 @@
             <w:tcBorders/>
             <w:shd w:fill="auto" w:val="clear"/>
             <w:tcMar>
-              <w:left w:w="103" w:type="dxa"/>
+              <w:left w:w="98" w:type="dxa"/>
             </w:tcMar>
             <w:vAlign w:val="center"/>
           </w:tcPr>
@@ -5341,7 +5394,7 @@
             <w:tcBorders/>
             <w:shd w:fill="auto" w:val="clear"/>
             <w:tcMar>
-              <w:left w:w="103" w:type="dxa"/>
+              <w:left w:w="98" w:type="dxa"/>
             </w:tcMar>
             <w:vAlign w:val="center"/>
           </w:tcPr>
@@ -5372,7 +5425,7 @@
             <w:tcBorders/>
             <w:shd w:fill="auto" w:val="clear"/>
             <w:tcMar>
-              <w:left w:w="103" w:type="dxa"/>
+              <w:left w:w="98" w:type="dxa"/>
             </w:tcMar>
             <w:vAlign w:val="center"/>
           </w:tcPr>
@@ -5406,7 +5459,7 @@
             <w:tcBorders/>
             <w:shd w:fill="auto" w:val="clear"/>
             <w:tcMar>
-              <w:left w:w="103" w:type="dxa"/>
+              <w:left w:w="98" w:type="dxa"/>
             </w:tcMar>
             <w:vAlign w:val="center"/>
           </w:tcPr>
@@ -5437,7 +5490,7 @@
             <w:tcBorders/>
             <w:shd w:fill="auto" w:val="clear"/>
             <w:tcMar>
-              <w:left w:w="103" w:type="dxa"/>
+              <w:left w:w="98" w:type="dxa"/>
             </w:tcMar>
             <w:vAlign w:val="center"/>
           </w:tcPr>
@@ -5471,7 +5524,7 @@
             <w:tcBorders/>
             <w:shd w:fill="auto" w:val="clear"/>
             <w:tcMar>
-              <w:left w:w="103" w:type="dxa"/>
+              <w:left w:w="98" w:type="dxa"/>
             </w:tcMar>
             <w:vAlign w:val="center"/>
           </w:tcPr>
@@ -5502,7 +5555,7 @@
             <w:tcBorders/>
             <w:shd w:fill="auto" w:val="clear"/>
             <w:tcMar>
-              <w:left w:w="103" w:type="dxa"/>
+              <w:left w:w="98" w:type="dxa"/>
             </w:tcMar>
             <w:vAlign w:val="center"/>
           </w:tcPr>
@@ -5536,7 +5589,7 @@
             <w:tcBorders/>
             <w:shd w:fill="auto" w:val="clear"/>
             <w:tcMar>
-              <w:left w:w="103" w:type="dxa"/>
+              <w:left w:w="98" w:type="dxa"/>
             </w:tcMar>
             <w:vAlign w:val="center"/>
           </w:tcPr>
@@ -5567,7 +5620,7 @@
             <w:tcBorders/>
             <w:shd w:fill="auto" w:val="clear"/>
             <w:tcMar>
-              <w:left w:w="103" w:type="dxa"/>
+              <w:left w:w="98" w:type="dxa"/>
             </w:tcMar>
             <w:vAlign w:val="center"/>
           </w:tcPr>
@@ -5601,7 +5654,7 @@
             <w:tcBorders/>
             <w:shd w:fill="auto" w:val="clear"/>
             <w:tcMar>
-              <w:left w:w="103" w:type="dxa"/>
+              <w:left w:w="98" w:type="dxa"/>
             </w:tcMar>
             <w:vAlign w:val="center"/>
           </w:tcPr>
@@ -5632,7 +5685,7 @@
             <w:tcBorders/>
             <w:shd w:fill="auto" w:val="clear"/>
             <w:tcMar>
-              <w:left w:w="103" w:type="dxa"/>
+              <w:left w:w="98" w:type="dxa"/>
             </w:tcMar>
             <w:vAlign w:val="center"/>
           </w:tcPr>
@@ -5666,7 +5719,7 @@
             <w:tcBorders/>
             <w:shd w:fill="auto" w:val="clear"/>
             <w:tcMar>
-              <w:left w:w="103" w:type="dxa"/>
+              <w:left w:w="98" w:type="dxa"/>
             </w:tcMar>
             <w:vAlign w:val="center"/>
           </w:tcPr>
@@ -5697,7 +5750,7 @@
             <w:tcBorders/>
             <w:shd w:fill="auto" w:val="clear"/>
             <w:tcMar>
-              <w:left w:w="103" w:type="dxa"/>
+              <w:left w:w="98" w:type="dxa"/>
             </w:tcMar>
             <w:vAlign w:val="center"/>
           </w:tcPr>
@@ -5731,7 +5784,7 @@
             <w:tcBorders/>
             <w:shd w:fill="auto" w:val="clear"/>
             <w:tcMar>
-              <w:left w:w="103" w:type="dxa"/>
+              <w:left w:w="98" w:type="dxa"/>
             </w:tcMar>
             <w:vAlign w:val="center"/>
           </w:tcPr>
@@ -5762,7 +5815,7 @@
             <w:tcBorders/>
             <w:shd w:fill="auto" w:val="clear"/>
             <w:tcMar>
-              <w:left w:w="103" w:type="dxa"/>
+              <w:left w:w="98" w:type="dxa"/>
             </w:tcMar>
             <w:vAlign w:val="center"/>
           </w:tcPr>
@@ -5796,7 +5849,7 @@
             <w:tcBorders/>
             <w:shd w:fill="auto" w:val="clear"/>
             <w:tcMar>
-              <w:left w:w="103" w:type="dxa"/>
+              <w:left w:w="98" w:type="dxa"/>
             </w:tcMar>
             <w:vAlign w:val="center"/>
           </w:tcPr>
@@ -5827,7 +5880,7 @@
             <w:tcBorders/>
             <w:shd w:fill="auto" w:val="clear"/>
             <w:tcMar>
-              <w:left w:w="103" w:type="dxa"/>
+              <w:left w:w="98" w:type="dxa"/>
             </w:tcMar>
             <w:vAlign w:val="center"/>
           </w:tcPr>
@@ -5861,7 +5914,7 @@
             <w:tcBorders/>
             <w:shd w:fill="auto" w:val="clear"/>
             <w:tcMar>
-              <w:left w:w="103" w:type="dxa"/>
+              <w:left w:w="98" w:type="dxa"/>
             </w:tcMar>
             <w:vAlign w:val="center"/>
           </w:tcPr>
@@ -5892,7 +5945,7 @@
             <w:tcBorders/>
             <w:shd w:fill="auto" w:val="clear"/>
             <w:tcMar>
-              <w:left w:w="103" w:type="dxa"/>
+              <w:left w:w="98" w:type="dxa"/>
             </w:tcMar>
             <w:vAlign w:val="center"/>
           </w:tcPr>
@@ -5926,7 +5979,7 @@
             <w:tcBorders/>
             <w:shd w:fill="auto" w:val="clear"/>
             <w:tcMar>
-              <w:left w:w="103" w:type="dxa"/>
+              <w:left w:w="98" w:type="dxa"/>
             </w:tcMar>
             <w:vAlign w:val="center"/>
           </w:tcPr>
@@ -5957,7 +6010,7 @@
             <w:tcBorders/>
             <w:shd w:fill="auto" w:val="clear"/>
             <w:tcMar>
-              <w:left w:w="103" w:type="dxa"/>
+              <w:left w:w="98" w:type="dxa"/>
             </w:tcMar>
             <w:vAlign w:val="center"/>
           </w:tcPr>
@@ -5991,7 +6044,7 @@
             <w:tcBorders/>
             <w:shd w:fill="auto" w:val="clear"/>
             <w:tcMar>
-              <w:left w:w="103" w:type="dxa"/>
+              <w:left w:w="98" w:type="dxa"/>
             </w:tcMar>
             <w:vAlign w:val="center"/>
           </w:tcPr>
@@ -6022,7 +6075,7 @@
             <w:tcBorders/>
             <w:shd w:fill="auto" w:val="clear"/>
             <w:tcMar>
-              <w:left w:w="103" w:type="dxa"/>
+              <w:left w:w="98" w:type="dxa"/>
             </w:tcMar>
             <w:vAlign w:val="center"/>
           </w:tcPr>
@@ -6056,7 +6109,7 @@
             <w:tcBorders/>
             <w:shd w:fill="auto" w:val="clear"/>
             <w:tcMar>
-              <w:left w:w="103" w:type="dxa"/>
+              <w:left w:w="98" w:type="dxa"/>
             </w:tcMar>
             <w:vAlign w:val="center"/>
           </w:tcPr>
@@ -6087,7 +6140,7 @@
             <w:tcBorders/>
             <w:shd w:fill="auto" w:val="clear"/>
             <w:tcMar>
-              <w:left w:w="103" w:type="dxa"/>
+              <w:left w:w="98" w:type="dxa"/>
             </w:tcMar>
             <w:vAlign w:val="center"/>
           </w:tcPr>
@@ -6121,7 +6174,7 @@
             <w:tcBorders/>
             <w:shd w:fill="auto" w:val="clear"/>
             <w:tcMar>
-              <w:left w:w="103" w:type="dxa"/>
+              <w:left w:w="98" w:type="dxa"/>
             </w:tcMar>
             <w:vAlign w:val="center"/>
           </w:tcPr>
@@ -6152,7 +6205,7 @@
             <w:tcBorders/>
             <w:shd w:fill="auto" w:val="clear"/>
             <w:tcMar>
-              <w:left w:w="103" w:type="dxa"/>
+              <w:left w:w="98" w:type="dxa"/>
             </w:tcMar>
             <w:vAlign w:val="center"/>
           </w:tcPr>
@@ -6186,7 +6239,7 @@
             <w:tcBorders/>
             <w:shd w:fill="auto" w:val="clear"/>
             <w:tcMar>
-              <w:left w:w="103" w:type="dxa"/>
+              <w:left w:w="98" w:type="dxa"/>
             </w:tcMar>
             <w:vAlign w:val="center"/>
           </w:tcPr>
@@ -6217,7 +6270,7 @@
             <w:tcBorders/>
             <w:shd w:fill="auto" w:val="clear"/>
             <w:tcMar>
-              <w:left w:w="103" w:type="dxa"/>
+              <w:left w:w="98" w:type="dxa"/>
             </w:tcMar>
             <w:vAlign w:val="center"/>
           </w:tcPr>
@@ -6251,7 +6304,7 @@
             <w:tcBorders/>
             <w:shd w:fill="auto" w:val="clear"/>
             <w:tcMar>
-              <w:left w:w="103" w:type="dxa"/>
+              <w:left w:w="98" w:type="dxa"/>
             </w:tcMar>
             <w:vAlign w:val="center"/>
           </w:tcPr>
@@ -6282,7 +6335,7 @@
             <w:tcBorders/>
             <w:shd w:fill="auto" w:val="clear"/>
             <w:tcMar>
-              <w:left w:w="103" w:type="dxa"/>
+              <w:left w:w="98" w:type="dxa"/>
             </w:tcMar>
             <w:vAlign w:val="center"/>
           </w:tcPr>
@@ -6776,12 +6829,12 @@
       <w:tblGrid>
         <w:gridCol w:w="1290"/>
         <w:gridCol w:w="880"/>
-        <w:gridCol w:w="820"/>
-        <w:gridCol w:w="1"/>
+        <w:gridCol w:w="819"/>
+        <w:gridCol w:w="2"/>
         <w:gridCol w:w="992"/>
         <w:gridCol w:w="869"/>
-        <w:gridCol w:w="1"/>
-        <w:gridCol w:w="919"/>
+        <w:gridCol w:w="2"/>
+        <w:gridCol w:w="918"/>
       </w:tblGrid>
       <w:tr>
         <w:trPr>
@@ -6915,7 +6968,7 @@
         </w:tc>
         <w:tc>
           <w:tcPr>
-            <w:tcW w:w="870" w:type="dxa"/>
+            <w:tcW w:w="871" w:type="dxa"/>
             <w:gridSpan w:val="2"/>
             <w:tcBorders>
               <w:top w:val="single" w:sz="8" w:space="0" w:color="000001"/>
@@ -6968,7 +7021,7 @@
         </w:tc>
         <w:tc>
           <w:tcPr>
-            <w:tcW w:w="919" w:type="dxa"/>
+            <w:tcW w:w="918" w:type="dxa"/>
             <w:tcBorders>
               <w:top w:val="single" w:sz="8" w:space="0" w:color="000001"/>
               <w:bottom w:val="single" w:sz="4" w:space="0" w:color="00000A"/>
@@ -7097,7 +7150,7 @@
         </w:tc>
         <w:tc>
           <w:tcPr>
-            <w:tcW w:w="820" w:type="dxa"/>
+            <w:tcW w:w="819" w:type="dxa"/>
             <w:tcBorders>
               <w:top w:val="single" w:sz="4" w:space="0" w:color="000001"/>
             </w:tcBorders>
@@ -7145,7 +7198,7 @@
         </w:tc>
         <w:tc>
           <w:tcPr>
-            <w:tcW w:w="993" w:type="dxa"/>
+            <w:tcW w:w="994" w:type="dxa"/>
             <w:gridSpan w:val="2"/>
             <w:tcBorders>
               <w:top w:val="single" w:sz="4" w:space="0" w:color="00000A"/>
@@ -7303,7 +7356,7 @@
         </w:tc>
         <w:tc>
           <w:tcPr>
-            <w:tcW w:w="820" w:type="dxa"/>
+            <w:tcW w:w="819" w:type="dxa"/>
             <w:tcBorders/>
             <w:shd w:color="auto" w:fill="auto" w:val="clear"/>
             <w:vAlign w:val="center"/>
@@ -7332,7 +7385,7 @@
         </w:tc>
         <w:tc>
           <w:tcPr>
-            <w:tcW w:w="993" w:type="dxa"/>
+            <w:tcW w:w="994" w:type="dxa"/>
             <w:gridSpan w:val="2"/>
             <w:tcBorders/>
             <w:shd w:color="auto" w:fill="auto" w:val="clear"/>
@@ -7486,7 +7539,7 @@
         </w:tc>
         <w:tc>
           <w:tcPr>
-            <w:tcW w:w="820" w:type="dxa"/>
+            <w:tcW w:w="819" w:type="dxa"/>
             <w:tcBorders/>
             <w:shd w:color="auto" w:fill="auto" w:val="clear"/>
             <w:vAlign w:val="center"/>
@@ -7516,7 +7569,7 @@
         </w:tc>
         <w:tc>
           <w:tcPr>
-            <w:tcW w:w="993" w:type="dxa"/>
+            <w:tcW w:w="994" w:type="dxa"/>
             <w:gridSpan w:val="2"/>
             <w:tcBorders/>
             <w:shd w:color="auto" w:fill="auto" w:val="clear"/>
@@ -7673,7 +7726,7 @@
         </w:tc>
         <w:tc>
           <w:tcPr>
-            <w:tcW w:w="820" w:type="dxa"/>
+            <w:tcW w:w="819" w:type="dxa"/>
             <w:tcBorders/>
             <w:shd w:color="auto" w:fill="auto" w:val="clear"/>
             <w:vAlign w:val="center"/>
@@ -7703,7 +7756,7 @@
         </w:tc>
         <w:tc>
           <w:tcPr>
-            <w:tcW w:w="993" w:type="dxa"/>
+            <w:tcW w:w="994" w:type="dxa"/>
             <w:gridSpan w:val="2"/>
             <w:tcBorders/>
             <w:shd w:color="auto" w:fill="auto" w:val="clear"/>
@@ -7860,7 +7913,7 @@
         </w:tc>
         <w:tc>
           <w:tcPr>
-            <w:tcW w:w="820" w:type="dxa"/>
+            <w:tcW w:w="819" w:type="dxa"/>
             <w:tcBorders/>
             <w:shd w:color="auto" w:fill="auto" w:val="clear"/>
             <w:vAlign w:val="center"/>
@@ -7890,7 +7943,7 @@
         </w:tc>
         <w:tc>
           <w:tcPr>
-            <w:tcW w:w="993" w:type="dxa"/>
+            <w:tcW w:w="994" w:type="dxa"/>
             <w:gridSpan w:val="2"/>
             <w:tcBorders/>
             <w:shd w:color="auto" w:fill="auto" w:val="clear"/>
@@ -8047,7 +8100,7 @@
         </w:tc>
         <w:tc>
           <w:tcPr>
-            <w:tcW w:w="820" w:type="dxa"/>
+            <w:tcW w:w="819" w:type="dxa"/>
             <w:tcBorders/>
             <w:shd w:color="auto" w:fill="auto" w:val="clear"/>
             <w:vAlign w:val="center"/>
@@ -8077,7 +8130,7 @@
         </w:tc>
         <w:tc>
           <w:tcPr>
-            <w:tcW w:w="993" w:type="dxa"/>
+            <w:tcW w:w="994" w:type="dxa"/>
             <w:gridSpan w:val="2"/>
             <w:tcBorders/>
             <w:shd w:color="auto" w:fill="auto" w:val="clear"/>
@@ -8242,7 +8295,7 @@
         </w:tc>
         <w:tc>
           <w:tcPr>
-            <w:tcW w:w="820" w:type="dxa"/>
+            <w:tcW w:w="819" w:type="dxa"/>
             <w:tcBorders>
               <w:top w:val="single" w:sz="4" w:space="0" w:color="00000A"/>
               <w:bottom w:val="single" w:sz="4" w:space="0" w:color="00000A"/>
@@ -8276,7 +8329,7 @@
         </w:tc>
         <w:tc>
           <w:tcPr>
-            <w:tcW w:w="993" w:type="dxa"/>
+            <w:tcW w:w="994" w:type="dxa"/>
             <w:gridSpan w:val="2"/>
             <w:tcBorders>
               <w:top w:val="single" w:sz="4" w:space="0" w:color="00000A"/>
@@ -8384,8 +8437,8 @@
     <w:p>
       <w:pPr>
         <w:sectPr>
-          <w:headerReference w:type="even" r:id="rId32"/>
-          <w:headerReference w:type="default" r:id="rId33"/>
+          <w:headerReference w:type="even" r:id="rId31"/>
+          <w:headerReference w:type="default" r:id="rId32"/>
           <w:type w:val="nextPage"/>
           <w:pgSz w:w="8391" w:h="11906"/>
           <w:pgMar w:left="1418" w:right="851" w:header="397" w:top="1134" w:footer="0" w:bottom="851" w:gutter="0"/>
@@ -8444,29 +8497,9 @@
     </w:p>
     <w:p>
       <w:pPr>
-        <w:pStyle w:val="Normal"/>
-        <w:rPr/>
-      </w:pPr>
-      <w:r>
-        <w:rPr/>
-        <w:t xml:space="preserve">Este </w:t>
-      </w:r>
-      <w:r>
-        <w:rPr>
-          <w:i/>
-        </w:rPr>
-        <w:t>template</w:t>
-      </w:r>
-      <w:r>
-        <w:rPr/>
-        <w:t xml:space="preserve"> tem algumas seções criadas na tentativa de facilitar o seu uso. No entanto, não há um limite máximo ou mínimo de seção a ser utilizado no trabalho. Cabe a cada autor definir a quantidade que melhor atenda às suas necessidades. Lembramos que o início de cada seção começa no anverso da folha.</w:t>
-      </w:r>
-    </w:p>
-    <w:p>
-      <w:pPr>
         <w:sectPr>
-          <w:headerReference w:type="even" r:id="rId34"/>
-          <w:headerReference w:type="default" r:id="rId35"/>
+          <w:headerReference w:type="even" r:id="rId33"/>
+          <w:headerReference w:type="default" r:id="rId34"/>
           <w:type w:val="oddPage"/>
           <w:pgSz w:w="8391" w:h="11906"/>
           <w:pgMar w:left="1418" w:right="851" w:header="397" w:top="881" w:footer="0" w:bottom="851" w:gutter="0"/>
@@ -8480,6 +8513,17 @@
       </w:pPr>
       <w:r>
         <w:rPr/>
+        <w:t xml:space="preserve">Este </w:t>
+      </w:r>
+      <w:r>
+        <w:rPr>
+          <w:i/>
+        </w:rPr>
+        <w:t>template</w:t>
+      </w:r>
+      <w:r>
+        <w:rPr/>
+        <w:t xml:space="preserve"> tem algumas seções criadas na tentativa de facilitar o seu uso. No entanto, não há um limite máximo ou mínimo de seção a ser utilizado no trabalho. Cabe a cada autor definir a quantidade que melhor atenda às suas necessidades. Lembramos que o início de cada seção começa no anverso da folha.</w:t>
       </w:r>
     </w:p>
     <w:p>
@@ -8535,8 +8579,8 @@
     <w:p>
       <w:pPr>
         <w:sectPr>
-          <w:headerReference w:type="even" r:id="rId36"/>
-          <w:headerReference w:type="default" r:id="rId37"/>
+          <w:headerReference w:type="even" r:id="rId35"/>
+          <w:headerReference w:type="default" r:id="rId36"/>
           <w:type w:val="oddPage"/>
           <w:pgSz w:w="8391" w:h="11906"/>
           <w:pgMar w:left="1418" w:right="851" w:header="397" w:top="881" w:footer="0" w:bottom="851" w:gutter="0"/>
@@ -8695,6 +8739,97 @@
           <w:sz w:val="21"/>
         </w:rPr>
         <w:t>(KAUR, SENGUPTA, 2011)</w:t>
+      </w:r>
+    </w:p>
+    <w:p>
+      <w:pPr>
+        <w:pStyle w:val="Normal"/>
+        <w:ind w:hanging="0"/>
+        <w:jc w:val="left"/>
+        <w:rPr>
+          <w:b w:val="false"/>
+          <w:b w:val="false"/>
+          <w:i w:val="false"/>
+          <w:i w:val="false"/>
+          <w:caps w:val="false"/>
+          <w:smallCaps w:val="false"/>
+          <w:color w:val="222222"/>
+          <w:spacing w:val="0"/>
+          <w:sz w:val="21"/>
+        </w:rPr>
+      </w:pPr>
+      <w:r>
+        <w:rPr/>
+      </w:r>
+    </w:p>
+    <w:p>
+      <w:pPr>
+        <w:pStyle w:val="Normal"/>
+        <w:ind w:hanging="0"/>
+        <w:jc w:val="left"/>
+        <w:rPr/>
+      </w:pPr>
+      <w:r>
+        <w:rPr>
+          <w:b w:val="false"/>
+          <w:i w:val="false"/>
+          <w:caps w:val="false"/>
+          <w:smallCaps w:val="false"/>
+          <w:color w:val="222222"/>
+          <w:spacing w:val="0"/>
+          <w:sz w:val="21"/>
+        </w:rPr>
+        <w:t xml:space="preserve">Chemuturi, Murali. Requirements engineering and management for </w:t>
+      </w:r>
+      <w:r>
+        <w:rPr>
+          <w:b w:val="false"/>
+          <w:i/>
+          <w:iCs/>
+          <w:caps w:val="false"/>
+          <w:smallCaps w:val="false"/>
+          <w:color w:val="222222"/>
+          <w:spacing w:val="0"/>
+          <w:sz w:val="21"/>
+        </w:rPr>
+        <w:t>software</w:t>
+      </w:r>
+      <w:r>
+        <w:rPr>
+          <w:b w:val="false"/>
+          <w:i w:val="false"/>
+          <w:caps w:val="false"/>
+          <w:smallCaps w:val="false"/>
+          <w:color w:val="222222"/>
+          <w:spacing w:val="0"/>
+          <w:sz w:val="21"/>
+        </w:rPr>
+        <w:t xml:space="preserve"> development projects. </w:t>
+      </w:r>
+      <w:r>
+        <w:rPr>
+          <w:b/>
+          <w:bCs/>
+          <w:i w:val="false"/>
+          <w:caps w:val="false"/>
+          <w:smallCaps w:val="false"/>
+          <w:color w:val="222222"/>
+          <w:spacing w:val="0"/>
+          <w:sz w:val="21"/>
+        </w:rPr>
+        <w:t>Springer Science &amp; Business Media</w:t>
+      </w:r>
+      <w:r>
+        <w:rPr>
+          <w:b w:val="false"/>
+          <w:i w:val="false"/>
+          <w:caps w:val="false"/>
+          <w:smallCaps w:val="false"/>
+          <w:color w:val="222222"/>
+          <w:spacing w:val="0"/>
+          <w:sz w:val="21"/>
+        </w:rPr>
+        <w:t>, 2012</w:t>
       </w:r>
     </w:p>
     <w:p>
@@ -8921,13 +9056,15 @@
     <w:p>
       <w:pPr>
         <w:sectPr>
-          <w:headerReference w:type="even" r:id="rId38"/>
-          <w:headerReference w:type="default" r:id="rId39"/>
-          <w:type w:val="oddPage"/>
+          <w:headerReference w:type="even" r:id="rId37"/>
+          <w:headerReference w:type="default" r:id="rId38"/>
+          <w:headerReference w:type="first" r:id="rId39"/>
+          <w:type w:val="nextPage"/>
           <w:pgSz w:w="8391" w:h="11906"/>
           <w:pgMar w:left="1418" w:right="851" w:header="397" w:top="881" w:footer="0" w:bottom="851" w:gutter="0"/>
           <w:pgNumType w:fmt="decimal"/>
           <w:formProt w:val="false"/>
+          <w:titlePg/>
           <w:textDirection w:val="lrTb"/>
           <w:docGrid w:type="default" w:linePitch="360" w:charSpace="0"/>
         </w:sectPr>
@@ -9009,7 +9146,7 @@
       <w:tblPr>
         <w:tblW w:w="6062" w:type="dxa"/>
         <w:jc w:val="left"/>
-        <w:tblInd w:w="103" w:type="dxa"/>
+        <w:tblInd w:w="98" w:type="dxa"/>
         <w:tblBorders>
           <w:top w:val="single" w:sz="4" w:space="0" w:color="00000A"/>
           <w:left w:val="single" w:sz="4" w:space="0" w:color="00000A"/>
@@ -9020,7 +9157,7 @@
         </w:tblBorders>
         <w:tblCellMar>
           <w:top w:w="0" w:type="dxa"/>
-          <w:left w:w="103" w:type="dxa"/>
+          <w:left w:w="98" w:type="dxa"/>
           <w:bottom w:w="0" w:type="dxa"/>
           <w:right w:w="108" w:type="dxa"/>
         </w:tblCellMar>
@@ -9045,7 +9182,7 @@
             </w:tcBorders>
             <w:shd w:fill="auto" w:val="clear"/>
             <w:tcMar>
-              <w:left w:w="103" w:type="dxa"/>
+              <w:left w:w="98" w:type="dxa"/>
             </w:tcMar>
           </w:tcPr>
           <w:p>
@@ -9084,7 +9221,7 @@
             </w:tcBorders>
             <w:shd w:fill="auto" w:val="clear"/>
             <w:tcMar>
-              <w:left w:w="103" w:type="dxa"/>
+              <w:left w:w="98" w:type="dxa"/>
             </w:tcMar>
           </w:tcPr>
           <w:p>
@@ -9126,7 +9263,7 @@
             </w:tcBorders>
             <w:shd w:fill="auto" w:val="clear"/>
             <w:tcMar>
-              <w:left w:w="103" w:type="dxa"/>
+              <w:left w:w="98" w:type="dxa"/>
             </w:tcMar>
           </w:tcPr>
           <w:p>
@@ -9165,7 +9302,7 @@
             </w:tcBorders>
             <w:shd w:fill="auto" w:val="clear"/>
             <w:tcMar>
-              <w:left w:w="103" w:type="dxa"/>
+              <w:left w:w="98" w:type="dxa"/>
             </w:tcMar>
           </w:tcPr>
           <w:p>
@@ -9207,7 +9344,7 @@
             </w:tcBorders>
             <w:shd w:fill="auto" w:val="clear"/>
             <w:tcMar>
-              <w:left w:w="103" w:type="dxa"/>
+              <w:left w:w="98" w:type="dxa"/>
             </w:tcMar>
           </w:tcPr>
           <w:p>
@@ -9246,7 +9383,7 @@
             </w:tcBorders>
             <w:shd w:fill="auto" w:val="clear"/>
             <w:tcMar>
-              <w:left w:w="103" w:type="dxa"/>
+              <w:left w:w="98" w:type="dxa"/>
             </w:tcMar>
           </w:tcPr>
           <w:p>
@@ -9288,7 +9425,7 @@
             </w:tcBorders>
             <w:shd w:fill="auto" w:val="clear"/>
             <w:tcMar>
-              <w:left w:w="103" w:type="dxa"/>
+              <w:left w:w="98" w:type="dxa"/>
             </w:tcMar>
           </w:tcPr>
           <w:p>
@@ -9327,7 +9464,7 @@
             </w:tcBorders>
             <w:shd w:fill="auto" w:val="clear"/>
             <w:tcMar>
-              <w:left w:w="103" w:type="dxa"/>
+              <w:left w:w="98" w:type="dxa"/>
             </w:tcMar>
           </w:tcPr>
           <w:p>
@@ -9369,7 +9506,7 @@
             </w:tcBorders>
             <w:shd w:fill="auto" w:val="clear"/>
             <w:tcMar>
-              <w:left w:w="103" w:type="dxa"/>
+              <w:left w:w="98" w:type="dxa"/>
             </w:tcMar>
           </w:tcPr>
           <w:p>
@@ -9408,7 +9545,7 @@
             </w:tcBorders>
             <w:shd w:fill="auto" w:val="clear"/>
             <w:tcMar>
-              <w:left w:w="103" w:type="dxa"/>
+              <w:left w:w="98" w:type="dxa"/>
             </w:tcMar>
           </w:tcPr>
           <w:p>
@@ -9450,7 +9587,7 @@
             </w:tcBorders>
             <w:shd w:fill="auto" w:val="clear"/>
             <w:tcMar>
-              <w:left w:w="103" w:type="dxa"/>
+              <w:left w:w="98" w:type="dxa"/>
             </w:tcMar>
           </w:tcPr>
           <w:p>
@@ -9489,7 +9626,7 @@
             </w:tcBorders>
             <w:shd w:fill="auto" w:val="clear"/>
             <w:tcMar>
-              <w:left w:w="103" w:type="dxa"/>
+              <w:left w:w="98" w:type="dxa"/>
             </w:tcMar>
           </w:tcPr>
           <w:p>
@@ -9531,7 +9668,7 @@
             </w:tcBorders>
             <w:shd w:fill="auto" w:val="clear"/>
             <w:tcMar>
-              <w:left w:w="103" w:type="dxa"/>
+              <w:left w:w="98" w:type="dxa"/>
             </w:tcMar>
           </w:tcPr>
           <w:p>
@@ -9570,7 +9707,7 @@
             </w:tcBorders>
             <w:shd w:fill="auto" w:val="clear"/>
             <w:tcMar>
-              <w:left w:w="103" w:type="dxa"/>
+              <w:left w:w="98" w:type="dxa"/>
             </w:tcMar>
           </w:tcPr>
           <w:p>
@@ -9612,7 +9749,7 @@
             </w:tcBorders>
             <w:shd w:fill="auto" w:val="clear"/>
             <w:tcMar>
-              <w:left w:w="103" w:type="dxa"/>
+              <w:left w:w="98" w:type="dxa"/>
             </w:tcMar>
           </w:tcPr>
           <w:p>
@@ -9651,7 +9788,7 @@
             </w:tcBorders>
             <w:shd w:fill="auto" w:val="clear"/>
             <w:tcMar>
-              <w:left w:w="103" w:type="dxa"/>
+              <w:left w:w="98" w:type="dxa"/>
             </w:tcMar>
           </w:tcPr>
           <w:p>
@@ -9693,7 +9830,7 @@
             </w:tcBorders>
             <w:shd w:fill="auto" w:val="clear"/>
             <w:tcMar>
-              <w:left w:w="103" w:type="dxa"/>
+              <w:left w:w="98" w:type="dxa"/>
             </w:tcMar>
           </w:tcPr>
           <w:p>
@@ -9732,7 +9869,7 @@
             </w:tcBorders>
             <w:shd w:fill="auto" w:val="clear"/>
             <w:tcMar>
-              <w:left w:w="103" w:type="dxa"/>
+              <w:left w:w="98" w:type="dxa"/>
             </w:tcMar>
           </w:tcPr>
           <w:p>
@@ -9774,7 +9911,7 @@
             </w:tcBorders>
             <w:shd w:fill="auto" w:val="clear"/>
             <w:tcMar>
-              <w:left w:w="103" w:type="dxa"/>
+              <w:left w:w="98" w:type="dxa"/>
             </w:tcMar>
           </w:tcPr>
           <w:p>
@@ -9813,7 +9950,7 @@
             </w:tcBorders>
             <w:shd w:fill="auto" w:val="clear"/>
             <w:tcMar>
-              <w:left w:w="103" w:type="dxa"/>
+              <w:left w:w="98" w:type="dxa"/>
             </w:tcMar>
           </w:tcPr>
           <w:p>
@@ -9855,7 +9992,7 @@
             </w:tcBorders>
             <w:shd w:fill="auto" w:val="clear"/>
             <w:tcMar>
-              <w:left w:w="103" w:type="dxa"/>
+              <w:left w:w="98" w:type="dxa"/>
             </w:tcMar>
           </w:tcPr>
           <w:p>
@@ -9894,7 +10031,7 @@
             </w:tcBorders>
             <w:shd w:fill="auto" w:val="clear"/>
             <w:tcMar>
-              <w:left w:w="103" w:type="dxa"/>
+              <w:left w:w="98" w:type="dxa"/>
             </w:tcMar>
           </w:tcPr>
           <w:p>
@@ -9936,7 +10073,7 @@
             </w:tcBorders>
             <w:shd w:fill="auto" w:val="clear"/>
             <w:tcMar>
-              <w:left w:w="103" w:type="dxa"/>
+              <w:left w:w="98" w:type="dxa"/>
             </w:tcMar>
           </w:tcPr>
           <w:p>
@@ -9975,7 +10112,7 @@
             </w:tcBorders>
             <w:shd w:fill="auto" w:val="clear"/>
             <w:tcMar>
-              <w:left w:w="103" w:type="dxa"/>
+              <w:left w:w="98" w:type="dxa"/>
             </w:tcMar>
           </w:tcPr>
           <w:p>
@@ -10017,7 +10154,7 @@
             </w:tcBorders>
             <w:shd w:fill="auto" w:val="clear"/>
             <w:tcMar>
-              <w:left w:w="103" w:type="dxa"/>
+              <w:left w:w="98" w:type="dxa"/>
             </w:tcMar>
           </w:tcPr>
           <w:p>
@@ -10056,7 +10193,7 @@
             </w:tcBorders>
             <w:shd w:fill="auto" w:val="clear"/>
             <w:tcMar>
-              <w:left w:w="103" w:type="dxa"/>
+              <w:left w:w="98" w:type="dxa"/>
             </w:tcMar>
           </w:tcPr>
           <w:p>
@@ -10098,7 +10235,7 @@
             </w:tcBorders>
             <w:shd w:fill="auto" w:val="clear"/>
             <w:tcMar>
-              <w:left w:w="103" w:type="dxa"/>
+              <w:left w:w="98" w:type="dxa"/>
             </w:tcMar>
           </w:tcPr>
           <w:p>
@@ -10137,7 +10274,7 @@
             </w:tcBorders>
             <w:shd w:fill="auto" w:val="clear"/>
             <w:tcMar>
-              <w:left w:w="103" w:type="dxa"/>
+              <w:left w:w="98" w:type="dxa"/>
             </w:tcMar>
           </w:tcPr>
           <w:p>
@@ -10179,7 +10316,7 @@
             </w:tcBorders>
             <w:shd w:fill="auto" w:val="clear"/>
             <w:tcMar>
-              <w:left w:w="103" w:type="dxa"/>
+              <w:left w:w="98" w:type="dxa"/>
             </w:tcMar>
           </w:tcPr>
           <w:p>
@@ -10218,7 +10355,7 @@
             </w:tcBorders>
             <w:shd w:fill="auto" w:val="clear"/>
             <w:tcMar>
-              <w:left w:w="103" w:type="dxa"/>
+              <w:left w:w="98" w:type="dxa"/>
             </w:tcMar>
           </w:tcPr>
           <w:p>
@@ -10260,7 +10397,7 @@
             </w:tcBorders>
             <w:shd w:fill="auto" w:val="clear"/>
             <w:tcMar>
-              <w:left w:w="103" w:type="dxa"/>
+              <w:left w:w="98" w:type="dxa"/>
             </w:tcMar>
           </w:tcPr>
           <w:p>
@@ -10299,7 +10436,7 @@
             </w:tcBorders>
             <w:shd w:fill="auto" w:val="clear"/>
             <w:tcMar>
-              <w:left w:w="103" w:type="dxa"/>
+              <w:left w:w="98" w:type="dxa"/>
             </w:tcMar>
           </w:tcPr>
           <w:p>
@@ -10341,7 +10478,7 @@
             </w:tcBorders>
             <w:shd w:fill="auto" w:val="clear"/>
             <w:tcMar>
-              <w:left w:w="103" w:type="dxa"/>
+              <w:left w:w="98" w:type="dxa"/>
             </w:tcMar>
           </w:tcPr>
           <w:p>
@@ -10380,7 +10517,7 @@
             </w:tcBorders>
             <w:shd w:fill="auto" w:val="clear"/>
             <w:tcMar>
-              <w:left w:w="103" w:type="dxa"/>
+              <w:left w:w="98" w:type="dxa"/>
             </w:tcMar>
           </w:tcPr>
           <w:p>
@@ -10422,7 +10559,7 @@
             </w:tcBorders>
             <w:shd w:fill="auto" w:val="clear"/>
             <w:tcMar>
-              <w:left w:w="103" w:type="dxa"/>
+              <w:left w:w="98" w:type="dxa"/>
             </w:tcMar>
           </w:tcPr>
           <w:p>
@@ -10461,7 +10598,7 @@
             </w:tcBorders>
             <w:shd w:fill="auto" w:val="clear"/>
             <w:tcMar>
-              <w:left w:w="103" w:type="dxa"/>
+              <w:left w:w="98" w:type="dxa"/>
             </w:tcMar>
           </w:tcPr>
           <w:p>
@@ -10503,7 +10640,7 @@
             </w:tcBorders>
             <w:shd w:fill="auto" w:val="clear"/>
             <w:tcMar>
-              <w:left w:w="103" w:type="dxa"/>
+              <w:left w:w="98" w:type="dxa"/>
             </w:tcMar>
           </w:tcPr>
           <w:p>
@@ -10542,7 +10679,7 @@
             </w:tcBorders>
             <w:shd w:fill="auto" w:val="clear"/>
             <w:tcMar>
-              <w:left w:w="103" w:type="dxa"/>
+              <w:left w:w="98" w:type="dxa"/>
             </w:tcMar>
           </w:tcPr>
           <w:p>
@@ -10584,7 +10721,7 @@
             </w:tcBorders>
             <w:shd w:fill="auto" w:val="clear"/>
             <w:tcMar>
-              <w:left w:w="103" w:type="dxa"/>
+              <w:left w:w="98" w:type="dxa"/>
             </w:tcMar>
           </w:tcPr>
           <w:p>
@@ -10622,7 +10759,7 @@
             </w:tcBorders>
             <w:shd w:fill="auto" w:val="clear"/>
             <w:tcMar>
-              <w:left w:w="103" w:type="dxa"/>
+              <w:left w:w="98" w:type="dxa"/>
             </w:tcMar>
           </w:tcPr>
           <w:p>
@@ -10664,7 +10801,7 @@
             </w:tcBorders>
             <w:shd w:fill="auto" w:val="clear"/>
             <w:tcMar>
-              <w:left w:w="103" w:type="dxa"/>
+              <w:left w:w="98" w:type="dxa"/>
             </w:tcMar>
           </w:tcPr>
           <w:p>
@@ -10703,7 +10840,7 @@
             </w:tcBorders>
             <w:shd w:fill="auto" w:val="clear"/>
             <w:tcMar>
-              <w:left w:w="103" w:type="dxa"/>
+              <w:left w:w="98" w:type="dxa"/>
             </w:tcMar>
           </w:tcPr>
           <w:p>
@@ -10745,7 +10882,7 @@
             </w:tcBorders>
             <w:shd w:fill="auto" w:val="clear"/>
             <w:tcMar>
-              <w:left w:w="103" w:type="dxa"/>
+              <w:left w:w="98" w:type="dxa"/>
             </w:tcMar>
           </w:tcPr>
           <w:p>
@@ -10784,7 +10921,7 @@
             </w:tcBorders>
             <w:shd w:fill="auto" w:val="clear"/>
             <w:tcMar>
-              <w:left w:w="103" w:type="dxa"/>
+              <w:left w:w="98" w:type="dxa"/>
             </w:tcMar>
           </w:tcPr>
           <w:p>
@@ -10825,7 +10962,7 @@
             </w:tcBorders>
             <w:shd w:fill="auto" w:val="clear"/>
             <w:tcMar>
-              <w:left w:w="103" w:type="dxa"/>
+              <w:left w:w="98" w:type="dxa"/>
             </w:tcMar>
           </w:tcPr>
           <w:p>
@@ -10864,7 +11001,7 @@
             </w:tcBorders>
             <w:shd w:fill="auto" w:val="clear"/>
             <w:tcMar>
-              <w:left w:w="103" w:type="dxa"/>
+              <w:left w:w="98" w:type="dxa"/>
             </w:tcMar>
           </w:tcPr>
           <w:p>
@@ -10906,7 +11043,7 @@
             </w:tcBorders>
             <w:shd w:fill="auto" w:val="clear"/>
             <w:tcMar>
-              <w:left w:w="103" w:type="dxa"/>
+              <w:left w:w="98" w:type="dxa"/>
             </w:tcMar>
           </w:tcPr>
           <w:p>
@@ -10945,7 +11082,7 @@
             </w:tcBorders>
             <w:shd w:fill="auto" w:val="clear"/>
             <w:tcMar>
-              <w:left w:w="103" w:type="dxa"/>
+              <w:left w:w="98" w:type="dxa"/>
             </w:tcMar>
           </w:tcPr>
           <w:p>
@@ -10987,7 +11124,7 @@
             </w:tcBorders>
             <w:shd w:fill="auto" w:val="clear"/>
             <w:tcMar>
-              <w:left w:w="103" w:type="dxa"/>
+              <w:left w:w="98" w:type="dxa"/>
             </w:tcMar>
           </w:tcPr>
           <w:p>
@@ -11025,7 +11162,7 @@
             </w:tcBorders>
             <w:shd w:fill="auto" w:val="clear"/>
             <w:tcMar>
-              <w:left w:w="103" w:type="dxa"/>
+              <w:left w:w="98" w:type="dxa"/>
             </w:tcMar>
           </w:tcPr>
           <w:p>
@@ -11067,7 +11204,7 @@
             </w:tcBorders>
             <w:shd w:fill="auto" w:val="clear"/>
             <w:tcMar>
-              <w:left w:w="103" w:type="dxa"/>
+              <w:left w:w="98" w:type="dxa"/>
             </w:tcMar>
           </w:tcPr>
           <w:p>
@@ -11106,7 +11243,7 @@
             </w:tcBorders>
             <w:shd w:fill="auto" w:val="clear"/>
             <w:tcMar>
-              <w:left w:w="103" w:type="dxa"/>
+              <w:left w:w="98" w:type="dxa"/>
             </w:tcMar>
           </w:tcPr>
           <w:p>
@@ -11148,7 +11285,7 @@
             </w:tcBorders>
             <w:shd w:fill="auto" w:val="clear"/>
             <w:tcMar>
-              <w:left w:w="103" w:type="dxa"/>
+              <w:left w:w="98" w:type="dxa"/>
             </w:tcMar>
           </w:tcPr>
           <w:p>
@@ -11187,7 +11324,7 @@
             </w:tcBorders>
             <w:shd w:fill="auto" w:val="clear"/>
             <w:tcMar>
-              <w:left w:w="103" w:type="dxa"/>
+              <w:left w:w="98" w:type="dxa"/>
             </w:tcMar>
           </w:tcPr>
           <w:p>
@@ -11229,7 +11366,7 @@
             </w:tcBorders>
             <w:shd w:fill="auto" w:val="clear"/>
             <w:tcMar>
-              <w:left w:w="103" w:type="dxa"/>
+              <w:left w:w="98" w:type="dxa"/>
             </w:tcMar>
           </w:tcPr>
           <w:p>
@@ -11268,7 +11405,7 @@
             </w:tcBorders>
             <w:shd w:fill="auto" w:val="clear"/>
             <w:tcMar>
-              <w:left w:w="103" w:type="dxa"/>
+              <w:left w:w="98" w:type="dxa"/>
             </w:tcMar>
           </w:tcPr>
           <w:p>
@@ -11310,7 +11447,7 @@
             </w:tcBorders>
             <w:shd w:fill="auto" w:val="clear"/>
             <w:tcMar>
-              <w:left w:w="103" w:type="dxa"/>
+              <w:left w:w="98" w:type="dxa"/>
             </w:tcMar>
           </w:tcPr>
           <w:p>
@@ -11349,7 +11486,7 @@
             </w:tcBorders>
             <w:shd w:fill="auto" w:val="clear"/>
             <w:tcMar>
-              <w:left w:w="103" w:type="dxa"/>
+              <w:left w:w="98" w:type="dxa"/>
             </w:tcMar>
           </w:tcPr>
           <w:p>
@@ -11391,7 +11528,7 @@
             </w:tcBorders>
             <w:shd w:fill="auto" w:val="clear"/>
             <w:tcMar>
-              <w:left w:w="103" w:type="dxa"/>
+              <w:left w:w="98" w:type="dxa"/>
             </w:tcMar>
           </w:tcPr>
           <w:p>
@@ -11430,7 +11567,7 @@
             </w:tcBorders>
             <w:shd w:fill="auto" w:val="clear"/>
             <w:tcMar>
-              <w:left w:w="103" w:type="dxa"/>
+              <w:left w:w="98" w:type="dxa"/>
             </w:tcMar>
           </w:tcPr>
           <w:p>
@@ -11542,11 +11679,13 @@
     <w:sectPr>
       <w:headerReference w:type="even" r:id="rId42"/>
       <w:headerReference w:type="default" r:id="rId43"/>
-      <w:type w:val="oddPage"/>
+      <w:headerReference w:type="first" r:id="rId44"/>
+      <w:type w:val="nextPage"/>
       <w:pgSz w:w="8391" w:h="11906"/>
       <w:pgMar w:left="1418" w:right="851" w:header="397" w:top="881" w:footer="0" w:bottom="851" w:gutter="0"/>
       <w:pgNumType w:fmt="decimal"/>
       <w:formProt w:val="false"/>
+      <w:titlePg/>
       <w:textDirection w:val="lrTb"/>
       <w:docGrid w:type="default" w:linePitch="360" w:charSpace="0"/>
     </w:sectPr>
@@ -11562,7 +11701,7 @@
         <w:docPartGallery w:val="Page Numbers (Top of Page)"/>
         <w:docPartUnique w:val="true"/>
       </w:docPartObj>
-      <w:id w:val="1637282191"/>
+      <w:id w:val="1202056193"/>
     </w:sdtPr>
     <w:sdtContent>
       <w:p>
@@ -11597,7 +11736,7 @@
         <w:docPartGallery w:val="Page Numbers (Top of Page)"/>
         <w:docPartUnique w:val="true"/>
       </w:docPartObj>
-      <w:id w:val="1766950714"/>
+      <w:id w:val="2063625703"/>
     </w:sdtPr>
     <w:sdtContent>
       <w:p>
@@ -11646,7 +11785,7 @@
         <w:docPartGallery w:val="Page Numbers (Top of Page)"/>
         <w:docPartUnique w:val="true"/>
       </w:docPartObj>
-      <w:id w:val="1196002635"/>
+      <w:id w:val="1749523445"/>
     </w:sdtPr>
     <w:sdtContent>
       <w:p>
@@ -11695,7 +11834,7 @@
         <w:docPartGallery w:val="Page Numbers (Top of Page)"/>
         <w:docPartUnique w:val="true"/>
       </w:docPartObj>
-      <w:id w:val="134386594"/>
+      <w:id w:val="301040951"/>
     </w:sdtPr>
     <w:sdtContent>
       <w:p>
@@ -11744,7 +11883,7 @@
         <w:docPartGallery w:val="Page Numbers (Top of Page)"/>
         <w:docPartUnique w:val="true"/>
       </w:docPartObj>
-      <w:id w:val="1929970691"/>
+      <w:id w:val="387871755"/>
     </w:sdtPr>
     <w:sdtContent>
       <w:p>
@@ -11793,7 +11932,7 @@
         <w:docPartGallery w:val="Page Numbers (Top of Page)"/>
         <w:docPartUnique w:val="true"/>
       </w:docPartObj>
-      <w:id w:val="1466775885"/>
+      <w:id w:val="1583502216"/>
     </w:sdtPr>
     <w:sdtContent>
       <w:p>
@@ -11856,7 +11995,7 @@
         <w:docPartGallery w:val="Page Numbers (Top of Page)"/>
         <w:docPartUnique w:val="true"/>
       </w:docPartObj>
-      <w:id w:val="662376830"/>
+      <w:id w:val="1603115281"/>
     </w:sdtPr>
     <w:sdtContent>
       <w:p>
@@ -11905,7 +12044,7 @@
         <w:docPartGallery w:val="Page Numbers (Top of Page)"/>
         <w:docPartUnique w:val="true"/>
       </w:docPartObj>
-      <w:id w:val="271015958"/>
+      <w:id w:val="1158173392"/>
     </w:sdtPr>
     <w:sdtContent>
       <w:p>
@@ -11934,15 +12073,49 @@
 
 <file path=word/header23.xml><?xml version="1.0" encoding="utf-8"?>
 <w:hdr xmlns:o="urn:schemas-microsoft-com:office:office" xmlns:r="http://schemas.openxmlformats.org/officeDocument/2006/relationships" xmlns:v="urn:schemas-microsoft-com:vml" xmlns:w="http://schemas.openxmlformats.org/wordprocessingml/2006/main" xmlns:w10="urn:schemas-microsoft-com:office:word" xmlns:wp="http://schemas.openxmlformats.org/drawingml/2006/wordprocessingDrawing" xmlns:wps="http://schemas.microsoft.com/office/word/2010/wordprocessingShape" xmlns:wpg="http://schemas.microsoft.com/office/word/2010/wordprocessingGroup" xmlns:mc="http://schemas.openxmlformats.org/markup-compatibility/2006" xmlns:wp14="http://schemas.microsoft.com/office/word/2010/wordprocessingDrawing" xmlns:w14="http://schemas.microsoft.com/office/word/2010/wordml" mc:Ignorable="w14 wp14">
-  <w:p>
-    <w:pPr>
-      <w:pStyle w:val="Header"/>
-      <w:rPr/>
-    </w:pPr>
-    <w:r>
-      <w:rPr/>
-    </w:r>
-  </w:p>
+  <w:sdt>
+    <w:sdtPr>
+      <w:docPartObj>
+        <w:docPartGallery w:val="Page Numbers (Top of Page)"/>
+        <w:docPartUnique w:val="true"/>
+      </w:docPartObj>
+      <w:id w:val="200289001"/>
+    </w:sdtPr>
+    <w:sdtContent>
+      <w:p>
+        <w:pPr>
+          <w:pStyle w:val="Header"/>
+          <w:ind w:hanging="0"/>
+          <w:rPr/>
+        </w:pPr>
+        <w:r>
+          <w:rPr/>
+          <w:fldChar w:fldCharType="begin"/>
+        </w:r>
+        <w:r>
+          <w:instrText> PAGE </w:instrText>
+        </w:r>
+        <w:r>
+          <w:fldChar w:fldCharType="separate"/>
+        </w:r>
+        <w:r>
+          <w:t>0</w:t>
+        </w:r>
+        <w:r>
+          <w:fldChar w:fldCharType="end"/>
+        </w:r>
+      </w:p>
+      <w:p>
+        <w:pPr>
+          <w:pStyle w:val="Header"/>
+          <w:rPr/>
+        </w:pPr>
+        <w:r>
+          <w:rPr/>
+        </w:r>
+      </w:p>
+    </w:sdtContent>
+  </w:sdt>
 </w:hdr>
 </file>
 
@@ -11954,55 +12127,7 @@
         <w:docPartGallery w:val="Page Numbers (Top of Page)"/>
         <w:docPartUnique w:val="true"/>
       </w:docPartObj>
-      <w:id w:val="538640444"/>
-    </w:sdtPr>
-    <w:sdtContent>
-      <w:p>
-        <w:pPr>
-          <w:pStyle w:val="Header"/>
-          <w:ind w:hanging="0"/>
-          <w:rPr/>
-        </w:pPr>
-        <w:r>
-          <w:rPr/>
-          <w:fldChar w:fldCharType="begin"/>
-        </w:r>
-        <w:r>
-          <w:instrText> PAGE </w:instrText>
-        </w:r>
-        <w:r>
-          <w:fldChar w:fldCharType="separate"/>
-        </w:r>
-        <w:r>
-          <w:t>0</w:t>
-        </w:r>
-        <w:r>
-          <w:fldChar w:fldCharType="end"/>
-        </w:r>
-      </w:p>
-      <w:p>
-        <w:pPr>
-          <w:pStyle w:val="Header"/>
-          <w:rPr/>
-        </w:pPr>
-        <w:r>
-          <w:rPr/>
-        </w:r>
-      </w:p>
-    </w:sdtContent>
-  </w:sdt>
-</w:hdr>
-</file>
-
-<file path=word/header25.xml><?xml version="1.0" encoding="utf-8"?>
-<w:hdr xmlns:o="urn:schemas-microsoft-com:office:office" xmlns:r="http://schemas.openxmlformats.org/officeDocument/2006/relationships" xmlns:v="urn:schemas-microsoft-com:vml" xmlns:w="http://schemas.openxmlformats.org/wordprocessingml/2006/main" xmlns:w10="urn:schemas-microsoft-com:office:word" xmlns:wp="http://schemas.openxmlformats.org/drawingml/2006/wordprocessingDrawing" xmlns:wps="http://schemas.microsoft.com/office/word/2010/wordprocessingShape" xmlns:wpg="http://schemas.microsoft.com/office/word/2010/wordprocessingGroup" xmlns:mc="http://schemas.openxmlformats.org/markup-compatibility/2006" xmlns:wp14="http://schemas.microsoft.com/office/word/2010/wordprocessingDrawing" xmlns:w14="http://schemas.microsoft.com/office/word/2010/wordml" mc:Ignorable="w14 wp14">
-  <w:sdt>
-    <w:sdtPr>
-      <w:docPartObj>
-        <w:docPartGallery w:val="Page Numbers (Top of Page)"/>
-        <w:docPartUnique w:val="true"/>
-      </w:docPartObj>
-      <w:id w:val="1880209146"/>
+      <w:id w:val="578802148"/>
     </w:sdtPr>
     <w:sdtContent>
       <w:p>
@@ -12022,7 +12147,7 @@
           <w:fldChar w:fldCharType="separate"/>
         </w:r>
         <w:r>
-          <w:t>29</w:t>
+          <w:t>23</w:t>
         </w:r>
         <w:r>
           <w:fldChar w:fldCharType="end"/>
@@ -12042,6 +12167,54 @@
 </w:hdr>
 </file>
 
+<file path=word/header25.xml><?xml version="1.0" encoding="utf-8"?>
+<w:hdr xmlns:o="urn:schemas-microsoft-com:office:office" xmlns:r="http://schemas.openxmlformats.org/officeDocument/2006/relationships" xmlns:v="urn:schemas-microsoft-com:vml" xmlns:w="http://schemas.openxmlformats.org/wordprocessingml/2006/main" xmlns:w10="urn:schemas-microsoft-com:office:word" xmlns:wp="http://schemas.openxmlformats.org/drawingml/2006/wordprocessingDrawing" xmlns:wps="http://schemas.microsoft.com/office/word/2010/wordprocessingShape" xmlns:wpg="http://schemas.microsoft.com/office/word/2010/wordprocessingGroup" xmlns:mc="http://schemas.openxmlformats.org/markup-compatibility/2006" xmlns:wp14="http://schemas.microsoft.com/office/word/2010/wordprocessingDrawing" xmlns:w14="http://schemas.microsoft.com/office/word/2010/wordml" mc:Ignorable="w14 wp14">
+  <w:sdt>
+    <w:sdtPr>
+      <w:docPartObj>
+        <w:docPartGallery w:val="Page Numbers (Top of Page)"/>
+        <w:docPartUnique w:val="true"/>
+      </w:docPartObj>
+      <w:id w:val="515916287"/>
+    </w:sdtPr>
+    <w:sdtContent>
+      <w:p>
+        <w:pPr>
+          <w:pStyle w:val="Header"/>
+          <w:ind w:hanging="0"/>
+          <w:rPr/>
+        </w:pPr>
+        <w:r>
+          <w:rPr/>
+          <w:fldChar w:fldCharType="begin"/>
+        </w:r>
+        <w:r>
+          <w:instrText> PAGE </w:instrText>
+        </w:r>
+        <w:r>
+          <w:fldChar w:fldCharType="separate"/>
+        </w:r>
+        <w:r>
+          <w:t>26</w:t>
+        </w:r>
+        <w:r>
+          <w:fldChar w:fldCharType="end"/>
+        </w:r>
+      </w:p>
+      <w:p>
+        <w:pPr>
+          <w:pStyle w:val="Header"/>
+          <w:rPr/>
+        </w:pPr>
+        <w:r>
+          <w:rPr/>
+        </w:r>
+      </w:p>
+    </w:sdtContent>
+  </w:sdt>
+</w:hdr>
+</file>
+
 <file path=word/header26.xml><?xml version="1.0" encoding="utf-8"?>
 <w:hdr xmlns:o="urn:schemas-microsoft-com:office:office" xmlns:r="http://schemas.openxmlformats.org/officeDocument/2006/relationships" xmlns:v="urn:schemas-microsoft-com:vml" xmlns:w="http://schemas.openxmlformats.org/wordprocessingml/2006/main" xmlns:w10="urn:schemas-microsoft-com:office:word" xmlns:wp="http://schemas.openxmlformats.org/drawingml/2006/wordprocessingDrawing" xmlns:wps="http://schemas.microsoft.com/office/word/2010/wordprocessingShape" xmlns:wpg="http://schemas.microsoft.com/office/word/2010/wordprocessingGroup" xmlns:mc="http://schemas.openxmlformats.org/markup-compatibility/2006" xmlns:wp14="http://schemas.microsoft.com/office/word/2010/wordprocessingDrawing" xmlns:w14="http://schemas.microsoft.com/office/word/2010/wordml" mc:Ignorable="w14 wp14">
   <w:sdt>
@@ -12050,55 +12223,7 @@
         <w:docPartGallery w:val="Page Numbers (Top of Page)"/>
         <w:docPartUnique w:val="true"/>
       </w:docPartObj>
-      <w:id w:val="1816843359"/>
-    </w:sdtPr>
-    <w:sdtContent>
-      <w:p>
-        <w:pPr>
-          <w:pStyle w:val="Header"/>
-          <w:ind w:hanging="0"/>
-          <w:rPr/>
-        </w:pPr>
-        <w:r>
-          <w:rPr/>
-          <w:fldChar w:fldCharType="begin"/>
-        </w:r>
-        <w:r>
-          <w:instrText> PAGE </w:instrText>
-        </w:r>
-        <w:r>
-          <w:fldChar w:fldCharType="separate"/>
-        </w:r>
-        <w:r>
-          <w:t>32</w:t>
-        </w:r>
-        <w:r>
-          <w:fldChar w:fldCharType="end"/>
-        </w:r>
-      </w:p>
-      <w:p>
-        <w:pPr>
-          <w:pStyle w:val="Header"/>
-          <w:rPr/>
-        </w:pPr>
-        <w:r>
-          <w:rPr/>
-        </w:r>
-      </w:p>
-    </w:sdtContent>
-  </w:sdt>
-</w:hdr>
-</file>
-
-<file path=word/header27.xml><?xml version="1.0" encoding="utf-8"?>
-<w:hdr xmlns:o="urn:schemas-microsoft-com:office:office" xmlns:r="http://schemas.openxmlformats.org/officeDocument/2006/relationships" xmlns:v="urn:schemas-microsoft-com:vml" xmlns:w="http://schemas.openxmlformats.org/wordprocessingml/2006/main" xmlns:w10="urn:schemas-microsoft-com:office:word" xmlns:wp="http://schemas.openxmlformats.org/drawingml/2006/wordprocessingDrawing" xmlns:wps="http://schemas.microsoft.com/office/word/2010/wordprocessingShape" xmlns:wpg="http://schemas.microsoft.com/office/word/2010/wordprocessingGroup" xmlns:mc="http://schemas.openxmlformats.org/markup-compatibility/2006" xmlns:wp14="http://schemas.microsoft.com/office/word/2010/wordprocessingDrawing" xmlns:w14="http://schemas.microsoft.com/office/word/2010/wordml" mc:Ignorable="w14 wp14">
-  <w:sdt>
-    <w:sdtPr>
-      <w:docPartObj>
-        <w:docPartGallery w:val="Page Numbers (Top of Page)"/>
-        <w:docPartUnique w:val="true"/>
-      </w:docPartObj>
-      <w:id w:val="1953332187"/>
+      <w:id w:val="1355205462"/>
     </w:sdtPr>
     <w:sdtContent>
       <w:p>
@@ -12118,7 +12243,7 @@
           <w:fldChar w:fldCharType="separate"/>
         </w:r>
         <w:r>
-          <w:t>31</w:t>
+          <w:t>25</w:t>
         </w:r>
         <w:r>
           <w:fldChar w:fldCharType="end"/>
@@ -12138,6 +12263,54 @@
 </w:hdr>
 </file>
 
+<file path=word/header27.xml><?xml version="1.0" encoding="utf-8"?>
+<w:hdr xmlns:o="urn:schemas-microsoft-com:office:office" xmlns:r="http://schemas.openxmlformats.org/officeDocument/2006/relationships" xmlns:v="urn:schemas-microsoft-com:vml" xmlns:w="http://schemas.openxmlformats.org/wordprocessingml/2006/main" xmlns:w10="urn:schemas-microsoft-com:office:word" xmlns:wp="http://schemas.openxmlformats.org/drawingml/2006/wordprocessingDrawing" xmlns:wps="http://schemas.microsoft.com/office/word/2010/wordprocessingShape" xmlns:wpg="http://schemas.microsoft.com/office/word/2010/wordprocessingGroup" xmlns:mc="http://schemas.openxmlformats.org/markup-compatibility/2006" xmlns:wp14="http://schemas.microsoft.com/office/word/2010/wordprocessingDrawing" xmlns:w14="http://schemas.microsoft.com/office/word/2010/wordml" mc:Ignorable="w14 wp14">
+  <w:sdt>
+    <w:sdtPr>
+      <w:docPartObj>
+        <w:docPartGallery w:val="Page Numbers (Top of Page)"/>
+        <w:docPartUnique w:val="true"/>
+      </w:docPartObj>
+      <w:id w:val="1798971505"/>
+    </w:sdtPr>
+    <w:sdtContent>
+      <w:p>
+        <w:pPr>
+          <w:pStyle w:val="Header"/>
+          <w:ind w:hanging="0"/>
+          <w:rPr/>
+        </w:pPr>
+        <w:r>
+          <w:rPr/>
+          <w:fldChar w:fldCharType="begin"/>
+        </w:r>
+        <w:r>
+          <w:instrText> PAGE </w:instrText>
+        </w:r>
+        <w:r>
+          <w:fldChar w:fldCharType="separate"/>
+        </w:r>
+        <w:r>
+          <w:t>0</w:t>
+        </w:r>
+        <w:r>
+          <w:fldChar w:fldCharType="end"/>
+        </w:r>
+      </w:p>
+      <w:p>
+        <w:pPr>
+          <w:pStyle w:val="Header"/>
+          <w:rPr/>
+        </w:pPr>
+        <w:r>
+          <w:rPr/>
+        </w:r>
+      </w:p>
+    </w:sdtContent>
+  </w:sdt>
+</w:hdr>
+</file>
+
 <file path=word/header28.xml><?xml version="1.0" encoding="utf-8"?>
 <w:hdr xmlns:o="urn:schemas-microsoft-com:office:office" xmlns:r="http://schemas.openxmlformats.org/officeDocument/2006/relationships" xmlns:v="urn:schemas-microsoft-com:vml" xmlns:w="http://schemas.openxmlformats.org/wordprocessingml/2006/main" xmlns:w10="urn:schemas-microsoft-com:office:word" xmlns:wp="http://schemas.openxmlformats.org/drawingml/2006/wordprocessingDrawing" xmlns:wps="http://schemas.microsoft.com/office/word/2010/wordprocessingShape" xmlns:wpg="http://schemas.microsoft.com/office/word/2010/wordprocessingGroup" xmlns:mc="http://schemas.openxmlformats.org/markup-compatibility/2006" xmlns:wp14="http://schemas.microsoft.com/office/word/2010/wordprocessingDrawing" xmlns:w14="http://schemas.microsoft.com/office/word/2010/wordml" mc:Ignorable="w14 wp14">
   <w:sdt>
@@ -12146,55 +12319,7 @@
         <w:docPartGallery w:val="Page Numbers (Top of Page)"/>
         <w:docPartUnique w:val="true"/>
       </w:docPartObj>
-      <w:id w:val="65277778"/>
-    </w:sdtPr>
-    <w:sdtContent>
-      <w:p>
-        <w:pPr>
-          <w:pStyle w:val="Header"/>
-          <w:ind w:hanging="0"/>
-          <w:rPr/>
-        </w:pPr>
-        <w:r>
-          <w:rPr/>
-          <w:fldChar w:fldCharType="begin"/>
-        </w:r>
-        <w:r>
-          <w:instrText> PAGE </w:instrText>
-        </w:r>
-        <w:r>
-          <w:fldChar w:fldCharType="separate"/>
-        </w:r>
-        <w:r>
-          <w:t>0</w:t>
-        </w:r>
-        <w:r>
-          <w:fldChar w:fldCharType="end"/>
-        </w:r>
-      </w:p>
-      <w:p>
-        <w:pPr>
-          <w:pStyle w:val="Header"/>
-          <w:rPr/>
-        </w:pPr>
-        <w:r>
-          <w:rPr/>
-        </w:r>
-      </w:p>
-    </w:sdtContent>
-  </w:sdt>
-</w:hdr>
-</file>
-
-<file path=word/header29.xml><?xml version="1.0" encoding="utf-8"?>
-<w:hdr xmlns:o="urn:schemas-microsoft-com:office:office" xmlns:r="http://schemas.openxmlformats.org/officeDocument/2006/relationships" xmlns:v="urn:schemas-microsoft-com:vml" xmlns:w="http://schemas.openxmlformats.org/wordprocessingml/2006/main" xmlns:w10="urn:schemas-microsoft-com:office:word" xmlns:wp="http://schemas.openxmlformats.org/drawingml/2006/wordprocessingDrawing" xmlns:wps="http://schemas.microsoft.com/office/word/2010/wordprocessingShape" xmlns:wpg="http://schemas.microsoft.com/office/word/2010/wordprocessingGroup" xmlns:mc="http://schemas.openxmlformats.org/markup-compatibility/2006" xmlns:wp14="http://schemas.microsoft.com/office/word/2010/wordprocessingDrawing" xmlns:w14="http://schemas.microsoft.com/office/word/2010/wordml" mc:Ignorable="w14 wp14">
-  <w:sdt>
-    <w:sdtPr>
-      <w:docPartObj>
-        <w:docPartGallery w:val="Page Numbers (Top of Page)"/>
-        <w:docPartUnique w:val="true"/>
-      </w:docPartObj>
-      <w:id w:val="1036644774"/>
+      <w:id w:val="471588898"/>
     </w:sdtPr>
     <w:sdtContent>
       <w:p>
@@ -12214,7 +12339,7 @@
           <w:fldChar w:fldCharType="separate"/>
         </w:r>
         <w:r>
-          <w:t>33</w:t>
+          <w:t>27</w:t>
         </w:r>
         <w:r>
           <w:fldChar w:fldCharType="end"/>
@@ -12234,6 +12359,54 @@
 </w:hdr>
 </file>
 
+<file path=word/header29.xml><?xml version="1.0" encoding="utf-8"?>
+<w:hdr xmlns:o="urn:schemas-microsoft-com:office:office" xmlns:r="http://schemas.openxmlformats.org/officeDocument/2006/relationships" xmlns:v="urn:schemas-microsoft-com:vml" xmlns:w="http://schemas.openxmlformats.org/wordprocessingml/2006/main" xmlns:w10="urn:schemas-microsoft-com:office:word" xmlns:wp="http://schemas.openxmlformats.org/drawingml/2006/wordprocessingDrawing" xmlns:wps="http://schemas.microsoft.com/office/word/2010/wordprocessingShape" xmlns:wpg="http://schemas.microsoft.com/office/word/2010/wordprocessingGroup" xmlns:mc="http://schemas.openxmlformats.org/markup-compatibility/2006" xmlns:wp14="http://schemas.microsoft.com/office/word/2010/wordprocessingDrawing" xmlns:w14="http://schemas.microsoft.com/office/word/2010/wordml" mc:Ignorable="w14 wp14">
+  <w:sdt>
+    <w:sdtPr>
+      <w:docPartObj>
+        <w:docPartGallery w:val="Page Numbers (Top of Page)"/>
+        <w:docPartUnique w:val="true"/>
+      </w:docPartObj>
+      <w:id w:val="813871305"/>
+    </w:sdtPr>
+    <w:sdtContent>
+      <w:p>
+        <w:pPr>
+          <w:pStyle w:val="Header"/>
+          <w:ind w:hanging="0"/>
+          <w:rPr/>
+        </w:pPr>
+        <w:r>
+          <w:rPr/>
+          <w:fldChar w:fldCharType="begin"/>
+        </w:r>
+        <w:r>
+          <w:instrText> PAGE </w:instrText>
+        </w:r>
+        <w:r>
+          <w:fldChar w:fldCharType="separate"/>
+        </w:r>
+        <w:r>
+          <w:t>0</w:t>
+        </w:r>
+        <w:r>
+          <w:fldChar w:fldCharType="end"/>
+        </w:r>
+      </w:p>
+      <w:p>
+        <w:pPr>
+          <w:pStyle w:val="Header"/>
+          <w:rPr/>
+        </w:pPr>
+        <w:r>
+          <w:rPr/>
+        </w:r>
+      </w:p>
+    </w:sdtContent>
+  </w:sdt>
+</w:hdr>
+</file>
+
 <file path=word/header3.xml><?xml version="1.0" encoding="utf-8"?>
 <w:hdr xmlns:o="urn:schemas-microsoft-com:office:office" xmlns:r="http://schemas.openxmlformats.org/officeDocument/2006/relationships" xmlns:v="urn:schemas-microsoft-com:vml" xmlns:w="http://schemas.openxmlformats.org/wordprocessingml/2006/main" xmlns:w10="urn:schemas-microsoft-com:office:word" xmlns:wp="http://schemas.openxmlformats.org/drawingml/2006/wordprocessingDrawing" xmlns:wps="http://schemas.microsoft.com/office/word/2010/wordprocessingShape" xmlns:wpg="http://schemas.microsoft.com/office/word/2010/wordprocessingGroup" xmlns:mc="http://schemas.openxmlformats.org/markup-compatibility/2006" xmlns:wp14="http://schemas.microsoft.com/office/word/2010/wordprocessingDrawing" xmlns:w14="http://schemas.microsoft.com/office/word/2010/wordml" mc:Ignorable="w14 wp14">
   <w:sdt>
@@ -12242,7 +12415,7 @@
         <w:docPartGallery w:val="Page Numbers (Top of Page)"/>
         <w:docPartUnique w:val="true"/>
       </w:docPartObj>
-      <w:id w:val="817944308"/>
+      <w:id w:val="1712261673"/>
     </w:sdtPr>
     <w:sdtContent>
       <w:p>
@@ -12277,55 +12450,7 @@
         <w:docPartGallery w:val="Page Numbers (Top of Page)"/>
         <w:docPartUnique w:val="true"/>
       </w:docPartObj>
-      <w:id w:val="213043321"/>
-    </w:sdtPr>
-    <w:sdtContent>
-      <w:p>
-        <w:pPr>
-          <w:pStyle w:val="Header"/>
-          <w:ind w:hanging="0"/>
-          <w:rPr/>
-        </w:pPr>
-        <w:r>
-          <w:rPr/>
-          <w:fldChar w:fldCharType="begin"/>
-        </w:r>
-        <w:r>
-          <w:instrText> PAGE </w:instrText>
-        </w:r>
-        <w:r>
-          <w:fldChar w:fldCharType="separate"/>
-        </w:r>
-        <w:r>
-          <w:t>0</w:t>
-        </w:r>
-        <w:r>
-          <w:fldChar w:fldCharType="end"/>
-        </w:r>
-      </w:p>
-      <w:p>
-        <w:pPr>
-          <w:pStyle w:val="Header"/>
-          <w:rPr/>
-        </w:pPr>
-        <w:r>
-          <w:rPr/>
-        </w:r>
-      </w:p>
-    </w:sdtContent>
-  </w:sdt>
-</w:hdr>
-</file>
-
-<file path=word/header31.xml><?xml version="1.0" encoding="utf-8"?>
-<w:hdr xmlns:o="urn:schemas-microsoft-com:office:office" xmlns:r="http://schemas.openxmlformats.org/officeDocument/2006/relationships" xmlns:v="urn:schemas-microsoft-com:vml" xmlns:w="http://schemas.openxmlformats.org/wordprocessingml/2006/main" xmlns:w10="urn:schemas-microsoft-com:office:word" xmlns:wp="http://schemas.openxmlformats.org/drawingml/2006/wordprocessingDrawing" xmlns:wps="http://schemas.microsoft.com/office/word/2010/wordprocessingShape" xmlns:wpg="http://schemas.microsoft.com/office/word/2010/wordprocessingGroup" xmlns:mc="http://schemas.openxmlformats.org/markup-compatibility/2006" xmlns:wp14="http://schemas.microsoft.com/office/word/2010/wordprocessingDrawing" xmlns:w14="http://schemas.microsoft.com/office/word/2010/wordml" mc:Ignorable="w14 wp14">
-  <w:sdt>
-    <w:sdtPr>
-      <w:docPartObj>
-        <w:docPartGallery w:val="Page Numbers (Top of Page)"/>
-        <w:docPartUnique w:val="true"/>
-      </w:docPartObj>
-      <w:id w:val="585916277"/>
+      <w:id w:val="1381479946"/>
     </w:sdtPr>
     <w:sdtContent>
       <w:p>
@@ -12345,7 +12470,7 @@
           <w:fldChar w:fldCharType="separate"/>
         </w:r>
         <w:r>
-          <w:t>35</w:t>
+          <w:t>29</w:t>
         </w:r>
         <w:r>
           <w:fldChar w:fldCharType="end"/>
@@ -12365,6 +12490,54 @@
 </w:hdr>
 </file>
 
+<file path=word/header31.xml><?xml version="1.0" encoding="utf-8"?>
+<w:hdr xmlns:o="urn:schemas-microsoft-com:office:office" xmlns:r="http://schemas.openxmlformats.org/officeDocument/2006/relationships" xmlns:v="urn:schemas-microsoft-com:vml" xmlns:w="http://schemas.openxmlformats.org/wordprocessingml/2006/main" xmlns:w10="urn:schemas-microsoft-com:office:word" xmlns:wp="http://schemas.openxmlformats.org/drawingml/2006/wordprocessingDrawing" xmlns:wps="http://schemas.microsoft.com/office/word/2010/wordprocessingShape" xmlns:wpg="http://schemas.microsoft.com/office/word/2010/wordprocessingGroup" xmlns:mc="http://schemas.openxmlformats.org/markup-compatibility/2006" xmlns:wp14="http://schemas.microsoft.com/office/word/2010/wordprocessingDrawing" xmlns:w14="http://schemas.microsoft.com/office/word/2010/wordml" mc:Ignorable="w14 wp14">
+  <w:sdt>
+    <w:sdtPr>
+      <w:docPartObj>
+        <w:docPartGallery w:val="Page Numbers (Top of Page)"/>
+        <w:docPartUnique w:val="true"/>
+      </w:docPartObj>
+      <w:id w:val="1378986502"/>
+    </w:sdtPr>
+    <w:sdtContent>
+      <w:p>
+        <w:pPr>
+          <w:pStyle w:val="Header"/>
+          <w:ind w:hanging="0"/>
+          <w:rPr/>
+        </w:pPr>
+        <w:r>
+          <w:rPr/>
+          <w:fldChar w:fldCharType="begin"/>
+        </w:r>
+        <w:r>
+          <w:instrText> PAGE </w:instrText>
+        </w:r>
+        <w:r>
+          <w:fldChar w:fldCharType="separate"/>
+        </w:r>
+        <w:r>
+          <w:t>32</w:t>
+        </w:r>
+        <w:r>
+          <w:fldChar w:fldCharType="end"/>
+        </w:r>
+      </w:p>
+      <w:p>
+        <w:pPr>
+          <w:pStyle w:val="Header"/>
+          <w:rPr/>
+        </w:pPr>
+        <w:r>
+          <w:rPr/>
+        </w:r>
+      </w:p>
+    </w:sdtContent>
+  </w:sdt>
+</w:hdr>
+</file>
+
 <file path=word/header32.xml><?xml version="1.0" encoding="utf-8"?>
 <w:hdr xmlns:o="urn:schemas-microsoft-com:office:office" xmlns:r="http://schemas.openxmlformats.org/officeDocument/2006/relationships" xmlns:v="urn:schemas-microsoft-com:vml" xmlns:w="http://schemas.openxmlformats.org/wordprocessingml/2006/main" xmlns:w10="urn:schemas-microsoft-com:office:word" xmlns:wp="http://schemas.openxmlformats.org/drawingml/2006/wordprocessingDrawing" xmlns:wps="http://schemas.microsoft.com/office/word/2010/wordprocessingShape" xmlns:wpg="http://schemas.microsoft.com/office/word/2010/wordprocessingGroup" xmlns:mc="http://schemas.openxmlformats.org/markup-compatibility/2006" xmlns:wp14="http://schemas.microsoft.com/office/word/2010/wordprocessingDrawing" xmlns:w14="http://schemas.microsoft.com/office/word/2010/wordml" mc:Ignorable="w14 wp14">
   <w:sdt>
@@ -12373,55 +12546,7 @@
         <w:docPartGallery w:val="Page Numbers (Top of Page)"/>
         <w:docPartUnique w:val="true"/>
       </w:docPartObj>
-      <w:id w:val="2097828946"/>
-    </w:sdtPr>
-    <w:sdtContent>
-      <w:p>
-        <w:pPr>
-          <w:pStyle w:val="Header"/>
-          <w:ind w:hanging="0"/>
-          <w:rPr/>
-        </w:pPr>
-        <w:r>
-          <w:rPr/>
-          <w:fldChar w:fldCharType="begin"/>
-        </w:r>
-        <w:r>
-          <w:instrText> PAGE </w:instrText>
-        </w:r>
-        <w:r>
-          <w:fldChar w:fldCharType="separate"/>
-        </w:r>
-        <w:r>
-          <w:t>0</w:t>
-        </w:r>
-        <w:r>
-          <w:fldChar w:fldCharType="end"/>
-        </w:r>
-      </w:p>
-      <w:p>
-        <w:pPr>
-          <w:pStyle w:val="Header"/>
-          <w:rPr/>
-        </w:pPr>
-        <w:r>
-          <w:rPr/>
-        </w:r>
-      </w:p>
-    </w:sdtContent>
-  </w:sdt>
-</w:hdr>
-</file>
-
-<file path=word/header33.xml><?xml version="1.0" encoding="utf-8"?>
-<w:hdr xmlns:o="urn:schemas-microsoft-com:office:office" xmlns:r="http://schemas.openxmlformats.org/officeDocument/2006/relationships" xmlns:v="urn:schemas-microsoft-com:vml" xmlns:w="http://schemas.openxmlformats.org/wordprocessingml/2006/main" xmlns:w10="urn:schemas-microsoft-com:office:word" xmlns:wp="http://schemas.openxmlformats.org/drawingml/2006/wordprocessingDrawing" xmlns:wps="http://schemas.microsoft.com/office/word/2010/wordprocessingShape" xmlns:wpg="http://schemas.microsoft.com/office/word/2010/wordprocessingGroup" xmlns:mc="http://schemas.openxmlformats.org/markup-compatibility/2006" xmlns:wp14="http://schemas.microsoft.com/office/word/2010/wordprocessingDrawing" xmlns:w14="http://schemas.microsoft.com/office/word/2010/wordml" mc:Ignorable="w14 wp14">
-  <w:sdt>
-    <w:sdtPr>
-      <w:docPartObj>
-        <w:docPartGallery w:val="Page Numbers (Top of Page)"/>
-        <w:docPartUnique w:val="true"/>
-      </w:docPartObj>
-      <w:id w:val="1927132793"/>
+      <w:id w:val="1675460315"/>
     </w:sdtPr>
     <w:sdtContent>
       <w:p>
@@ -12441,7 +12566,7 @@
           <w:fldChar w:fldCharType="separate"/>
         </w:r>
         <w:r>
-          <w:t>37</w:t>
+          <w:t>33</w:t>
         </w:r>
         <w:r>
           <w:fldChar w:fldCharType="end"/>
@@ -12461,6 +12586,54 @@
 </w:hdr>
 </file>
 
+<file path=word/header33.xml><?xml version="1.0" encoding="utf-8"?>
+<w:hdr xmlns:o="urn:schemas-microsoft-com:office:office" xmlns:r="http://schemas.openxmlformats.org/officeDocument/2006/relationships" xmlns:v="urn:schemas-microsoft-com:vml" xmlns:w="http://schemas.openxmlformats.org/wordprocessingml/2006/main" xmlns:w10="urn:schemas-microsoft-com:office:word" xmlns:wp="http://schemas.openxmlformats.org/drawingml/2006/wordprocessingDrawing" xmlns:wps="http://schemas.microsoft.com/office/word/2010/wordprocessingShape" xmlns:wpg="http://schemas.microsoft.com/office/word/2010/wordprocessingGroup" xmlns:mc="http://schemas.openxmlformats.org/markup-compatibility/2006" xmlns:wp14="http://schemas.microsoft.com/office/word/2010/wordprocessingDrawing" xmlns:w14="http://schemas.microsoft.com/office/word/2010/wordml" mc:Ignorable="w14 wp14">
+  <w:sdt>
+    <w:sdtPr>
+      <w:docPartObj>
+        <w:docPartGallery w:val="Page Numbers (Top of Page)"/>
+        <w:docPartUnique w:val="true"/>
+      </w:docPartObj>
+      <w:id w:val="1154753556"/>
+    </w:sdtPr>
+    <w:sdtContent>
+      <w:p>
+        <w:pPr>
+          <w:pStyle w:val="Header"/>
+          <w:ind w:hanging="0"/>
+          <w:rPr/>
+        </w:pPr>
+        <w:r>
+          <w:rPr/>
+          <w:fldChar w:fldCharType="begin"/>
+        </w:r>
+        <w:r>
+          <w:instrText> PAGE </w:instrText>
+        </w:r>
+        <w:r>
+          <w:fldChar w:fldCharType="separate"/>
+        </w:r>
+        <w:r>
+          <w:t>0</w:t>
+        </w:r>
+        <w:r>
+          <w:fldChar w:fldCharType="end"/>
+        </w:r>
+      </w:p>
+      <w:p>
+        <w:pPr>
+          <w:pStyle w:val="Header"/>
+          <w:rPr/>
+        </w:pPr>
+        <w:r>
+          <w:rPr/>
+        </w:r>
+      </w:p>
+    </w:sdtContent>
+  </w:sdt>
+</w:hdr>
+</file>
+
 <file path=word/header34.xml><?xml version="1.0" encoding="utf-8"?>
 <w:hdr xmlns:o="urn:schemas-microsoft-com:office:office" xmlns:r="http://schemas.openxmlformats.org/officeDocument/2006/relationships" xmlns:v="urn:schemas-microsoft-com:vml" xmlns:w="http://schemas.openxmlformats.org/wordprocessingml/2006/main" xmlns:w10="urn:schemas-microsoft-com:office:word" xmlns:wp="http://schemas.openxmlformats.org/drawingml/2006/wordprocessingDrawing" xmlns:wps="http://schemas.microsoft.com/office/word/2010/wordprocessingShape" xmlns:wpg="http://schemas.microsoft.com/office/word/2010/wordprocessingGroup" xmlns:mc="http://schemas.openxmlformats.org/markup-compatibility/2006" xmlns:wp14="http://schemas.microsoft.com/office/word/2010/wordprocessingDrawing" xmlns:w14="http://schemas.microsoft.com/office/word/2010/wordml" mc:Ignorable="w14 wp14">
   <w:sdt>
@@ -12469,7 +12642,7 @@
         <w:docPartGallery w:val="Page Numbers (Top of Page)"/>
         <w:docPartUnique w:val="true"/>
       </w:docPartObj>
-      <w:id w:val="168629957"/>
+      <w:id w:val="307679667"/>
     </w:sdtPr>
     <w:sdtContent>
       <w:p>
@@ -12517,7 +12690,7 @@
         <w:docPartGallery w:val="Page Numbers (Top of Page)"/>
         <w:docPartUnique w:val="true"/>
       </w:docPartObj>
-      <w:id w:val="389603693"/>
+      <w:id w:val="891466578"/>
     </w:sdtPr>
     <w:sdtContent>
       <w:p>
@@ -12537,7 +12710,7 @@
           <w:fldChar w:fldCharType="separate"/>
         </w:r>
         <w:r>
-          <w:t>39</w:t>
+          <w:t>33</w:t>
         </w:r>
         <w:r>
           <w:fldChar w:fldCharType="end"/>
@@ -12565,7 +12738,7 @@
         <w:docPartGallery w:val="Page Numbers (Top of Page)"/>
         <w:docPartUnique w:val="true"/>
       </w:docPartObj>
-      <w:id w:val="618836581"/>
+      <w:id w:val="113881451"/>
     </w:sdtPr>
     <w:sdtContent>
       <w:p>
@@ -12585,7 +12758,7 @@
           <w:fldChar w:fldCharType="separate"/>
         </w:r>
         <w:r>
-          <w:t>0</w:t>
+          <w:t>38</w:t>
         </w:r>
         <w:r>
           <w:fldChar w:fldCharType="end"/>
@@ -12613,7 +12786,7 @@
         <w:docPartGallery w:val="Page Numbers (Top of Page)"/>
         <w:docPartUnique w:val="true"/>
       </w:docPartObj>
-      <w:id w:val="2101631152"/>
+      <w:id w:val="1819251302"/>
     </w:sdtPr>
     <w:sdtContent>
       <w:p>
@@ -12633,7 +12806,7 @@
           <w:fldChar w:fldCharType="separate"/>
         </w:r>
         <w:r>
-          <w:t>41</w:t>
+          <w:t>37</w:t>
         </w:r>
         <w:r>
           <w:fldChar w:fldCharType="end"/>
@@ -12653,6 +12826,54 @@
 </w:hdr>
 </file>
 
+<file path=word/header38.xml><?xml version="1.0" encoding="utf-8"?>
+<w:hdr xmlns:o="urn:schemas-microsoft-com:office:office" xmlns:r="http://schemas.openxmlformats.org/officeDocument/2006/relationships" xmlns:v="urn:schemas-microsoft-com:vml" xmlns:w="http://schemas.openxmlformats.org/wordprocessingml/2006/main" xmlns:w10="urn:schemas-microsoft-com:office:word" xmlns:wp="http://schemas.openxmlformats.org/drawingml/2006/wordprocessingDrawing" xmlns:wps="http://schemas.microsoft.com/office/word/2010/wordprocessingShape" xmlns:wpg="http://schemas.microsoft.com/office/word/2010/wordprocessingGroup" xmlns:mc="http://schemas.openxmlformats.org/markup-compatibility/2006" xmlns:wp14="http://schemas.microsoft.com/office/word/2010/wordprocessingDrawing" xmlns:w14="http://schemas.microsoft.com/office/word/2010/wordml" mc:Ignorable="w14 wp14">
+  <w:sdt>
+    <w:sdtPr>
+      <w:docPartObj>
+        <w:docPartGallery w:val="Page Numbers (Top of Page)"/>
+        <w:docPartUnique w:val="true"/>
+      </w:docPartObj>
+      <w:id w:val="1176444420"/>
+    </w:sdtPr>
+    <w:sdtContent>
+      <w:p>
+        <w:pPr>
+          <w:pStyle w:val="Header"/>
+          <w:ind w:hanging="0"/>
+          <w:rPr/>
+        </w:pPr>
+        <w:r>
+          <w:rPr/>
+          <w:fldChar w:fldCharType="begin"/>
+        </w:r>
+        <w:r>
+          <w:instrText> PAGE </w:instrText>
+        </w:r>
+        <w:r>
+          <w:fldChar w:fldCharType="separate"/>
+        </w:r>
+        <w:r>
+          <w:t>0</w:t>
+        </w:r>
+        <w:r>
+          <w:fldChar w:fldCharType="end"/>
+        </w:r>
+      </w:p>
+      <w:p>
+        <w:pPr>
+          <w:pStyle w:val="Header"/>
+          <w:rPr/>
+        </w:pPr>
+        <w:r>
+          <w:rPr/>
+        </w:r>
+      </w:p>
+    </w:sdtContent>
+  </w:sdt>
+</w:hdr>
+</file>
+
 <file path=word/header4.xml><?xml version="1.0" encoding="utf-8"?>
 <w:hdr xmlns:o="urn:schemas-microsoft-com:office:office" xmlns:r="http://schemas.openxmlformats.org/officeDocument/2006/relationships" xmlns:v="urn:schemas-microsoft-com:vml" xmlns:w="http://schemas.openxmlformats.org/wordprocessingml/2006/main" xmlns:w10="urn:schemas-microsoft-com:office:word" xmlns:wp="http://schemas.openxmlformats.org/drawingml/2006/wordprocessingDrawing" xmlns:wps="http://schemas.microsoft.com/office/word/2010/wordprocessingShape" xmlns:wpg="http://schemas.microsoft.com/office/word/2010/wordprocessingGroup" xmlns:mc="http://schemas.openxmlformats.org/markup-compatibility/2006" xmlns:wp14="http://schemas.microsoft.com/office/word/2010/wordprocessingDrawing" xmlns:w14="http://schemas.microsoft.com/office/word/2010/wordml" mc:Ignorable="w14 wp14">
   <w:sdt>
@@ -12661,7 +12882,7 @@
         <w:docPartGallery w:val="Page Numbers (Top of Page)"/>
         <w:docPartUnique w:val="true"/>
       </w:docPartObj>
-      <w:id w:val="320443696"/>
+      <w:id w:val="581860503"/>
     </w:sdtPr>
     <w:sdtContent>
       <w:p>
@@ -12710,7 +12931,7 @@
         <w:docPartGallery w:val="Page Numbers (Top of Page)"/>
         <w:docPartUnique w:val="true"/>
       </w:docPartObj>
-      <w:id w:val="2118100039"/>
+      <w:id w:val="1216976919"/>
     </w:sdtPr>
     <w:sdtContent>
       <w:p>
@@ -12759,7 +12980,7 @@
         <w:docPartGallery w:val="Page Numbers (Top of Page)"/>
         <w:docPartUnique w:val="true"/>
       </w:docPartObj>
-      <w:id w:val="840170755"/>
+      <w:id w:val="1027379575"/>
     </w:sdtPr>
     <w:sdtContent>
       <w:p>
@@ -13820,6 +14041,13 @@
   </w:style>
   <w:style w:type="character" w:styleId="ListLabel2">
     <w:name w:val="ListLabel 2"/>
+    <w:qFormat/>
+    <w:rPr>
+      <w:rFonts w:cs="Symbol"/>
+    </w:rPr>
+  </w:style>
+  <w:style w:type="character" w:styleId="ListLabel3">
+    <w:name w:val="ListLabel 3"/>
     <w:qFormat/>
     <w:rPr>
       <w:rFonts w:cs="Symbol"/>

</xml_diff>